<commit_message>
Feature: Add 0-70-201-Inclino and it's specifics Cluster and Attribute (needs commit 82cd711831d93fa2c00d5c7182961f4c59d437ca from https://github.com/Watteco/Codec-Report-Standard-Python/commits/main)
</commit_message>
<xml_diff>
--- a/LoraEncoderFile/products/readme.docx
+++ b/LoraEncoderFile/products/readme.docx
@@ -1,6 +1,6 @@
 
 <file path=word/document.xml><?xml version="1.0" encoding="utf-8"?>
-<w:document xmlns:ve="http://schemas.openxmlformats.org/markup-compatibility/2006" xmlns:o="urn:schemas-microsoft-com:office:office" xmlns:r="http://schemas.openxmlformats.org/officeDocument/2006/relationships" xmlns:m="http://schemas.openxmlformats.org/officeDocument/2006/math" xmlns:v="urn:schemas-microsoft-com:vml" xmlns:wp="http://schemas.openxmlformats.org/drawingml/2006/wordprocessingDrawing" xmlns:w10="urn:schemas-microsoft-com:office:word" xmlns:w="http://schemas.openxmlformats.org/wordprocessingml/2006/main" xmlns:wne="http://schemas.microsoft.com/office/word/2006/wordml">
+<w:document xmlns:wpc="http://schemas.microsoft.com/office/word/2010/wordprocessingCanvas" xmlns:cx="http://schemas.microsoft.com/office/drawing/2014/chartex" xmlns:cx1="http://schemas.microsoft.com/office/drawing/2015/9/8/chartex" xmlns:cx2="http://schemas.microsoft.com/office/drawing/2015/10/21/chartex" xmlns:cx3="http://schemas.microsoft.com/office/drawing/2016/5/9/chartex" xmlns:cx4="http://schemas.microsoft.com/office/drawing/2016/5/10/chartex" xmlns:cx5="http://schemas.microsoft.com/office/drawing/2016/5/11/chartex" xmlns:cx6="http://schemas.microsoft.com/office/drawing/2016/5/12/chartex" xmlns:cx7="http://schemas.microsoft.com/office/drawing/2016/5/13/chartex" xmlns:cx8="http://schemas.microsoft.com/office/drawing/2016/5/14/chartex" xmlns:mc="http://schemas.openxmlformats.org/markup-compatibility/2006" xmlns:aink="http://schemas.microsoft.com/office/drawing/2016/ink" xmlns:am3d="http://schemas.microsoft.com/office/drawing/2017/model3d" xmlns:o="urn:schemas-microsoft-com:office:office" xmlns:oel="http://schemas.microsoft.com/office/2019/extlst" xmlns:r="http://schemas.openxmlformats.org/officeDocument/2006/relationships" xmlns:m="http://schemas.openxmlformats.org/officeDocument/2006/math" xmlns:v="urn:schemas-microsoft-com:vml" xmlns:wp14="http://schemas.microsoft.com/office/word/2010/wordprocessingDrawing" xmlns:wp="http://schemas.openxmlformats.org/drawingml/2006/wordprocessingDrawing" xmlns:w10="urn:schemas-microsoft-com:office:word" xmlns:w="http://schemas.openxmlformats.org/wordprocessingml/2006/main" xmlns:w14="http://schemas.microsoft.com/office/word/2010/wordml" xmlns:w15="http://schemas.microsoft.com/office/word/2012/wordml" xmlns:w16cex="http://schemas.microsoft.com/office/word/2018/wordml/cex" xmlns:w16cid="http://schemas.microsoft.com/office/word/2016/wordml/cid" xmlns:w16="http://schemas.microsoft.com/office/word/2018/wordml" xmlns:w16du="http://schemas.microsoft.com/office/word/2023/wordml/word16du" xmlns:w16sdtdh="http://schemas.microsoft.com/office/word/2020/wordml/sdtdatahash" xmlns:w16se="http://schemas.microsoft.com/office/word/2015/wordml/symex" xmlns:wpg="http://schemas.microsoft.com/office/word/2010/wordprocessingGroup" xmlns:wpi="http://schemas.microsoft.com/office/word/2010/wordprocessingInk" xmlns:wne="http://schemas.microsoft.com/office/word/2006/wordml" xmlns:wps="http://schemas.microsoft.com/office/word/2010/wordprocessingShape" mc:Ignorable="w14 w15 w16se w16cid w16 w16cex w16sdtdh wp14">
   <w:body>
     <w:p>
       <w:r>
@@ -83,39 +83,39 @@
           <w:szCs w:val="21"/>
           <w:lang w:val="en-US" w:eastAsia="fr-FR"/>
         </w:rPr>
+        <w:t>"clusters</w:t>
+      </w:r>
+      <w:proofErr w:type="gramStart"/>
+      <w:r>
+        <w:rPr>
+          <w:rFonts w:ascii="Consolas" w:eastAsia="Times New Roman" w:hAnsi="Consolas" w:cs="Consolas"/>
+          <w:color w:val="9CDCFE"/>
+          <w:sz w:val="21"/>
+          <w:szCs w:val="21"/>
+          <w:lang w:val="en-US" w:eastAsia="fr-FR"/>
+        </w:rPr>
         <w:t>"</w:t>
       </w:r>
-      <w:proofErr w:type="gramStart"/>
-      <w:r>
-        <w:rPr>
-          <w:rFonts w:ascii="Consolas" w:eastAsia="Times New Roman" w:hAnsi="Consolas" w:cs="Consolas"/>
-          <w:color w:val="9CDCFE"/>
-          <w:sz w:val="21"/>
-          <w:szCs w:val="21"/>
-          <w:lang w:val="en-US" w:eastAsia="fr-FR"/>
-        </w:rPr>
-        <w:t>clusters</w:t>
+      <w:r>
+        <w:rPr>
+          <w:rFonts w:ascii="Consolas" w:eastAsia="Times New Roman" w:hAnsi="Consolas" w:cs="Consolas"/>
+          <w:color w:val="D4D4D4"/>
+          <w:sz w:val="21"/>
+          <w:szCs w:val="21"/>
+          <w:lang w:val="en-US" w:eastAsia="fr-FR"/>
+        </w:rPr>
+        <w:t> :</w:t>
       </w:r>
       <w:proofErr w:type="gramEnd"/>
       <w:r>
         <w:rPr>
           <w:rFonts w:ascii="Consolas" w:eastAsia="Times New Roman" w:hAnsi="Consolas" w:cs="Consolas"/>
-          <w:color w:val="9CDCFE"/>
-          <w:sz w:val="21"/>
-          <w:szCs w:val="21"/>
-          <w:lang w:val="en-US" w:eastAsia="fr-FR"/>
-        </w:rPr>
-        <w:t>"</w:t>
-      </w:r>
-      <w:r>
-        <w:rPr>
-          <w:rFonts w:ascii="Consolas" w:eastAsia="Times New Roman" w:hAnsi="Consolas" w:cs="Consolas"/>
-          <w:color w:val="D4D4D4"/>
-          <w:sz w:val="21"/>
-          <w:szCs w:val="21"/>
-          <w:lang w:val="en-US" w:eastAsia="fr-FR"/>
-        </w:rPr>
-        <w:t> :[</w:t>
+          <w:color w:val="D4D4D4"/>
+          <w:sz w:val="21"/>
+          <w:szCs w:val="21"/>
+          <w:lang w:val="en-US" w:eastAsia="fr-FR"/>
+        </w:rPr>
+        <w:t>[</w:t>
       </w:r>
     </w:p>
     <w:p>
@@ -174,7 +174,6 @@
         <w:t>"</w:t>
       </w:r>
       <w:proofErr w:type="spellStart"/>
-      <w:proofErr w:type="gramStart"/>
       <w:r>
         <w:rPr>
           <w:rFonts w:ascii="Consolas" w:eastAsia="Times New Roman" w:hAnsi="Consolas" w:cs="Consolas"/>
@@ -186,7 +185,6 @@
         <w:t>clusterID</w:t>
       </w:r>
       <w:proofErr w:type="spellEnd"/>
-      <w:proofErr w:type="gramEnd"/>
       <w:r>
         <w:rPr>
           <w:rFonts w:ascii="Consolas" w:eastAsia="Times New Roman" w:hAnsi="Consolas" w:cs="Consolas"/>
@@ -258,29 +256,7 @@
           <w:szCs w:val="21"/>
           <w:lang w:val="en-US" w:eastAsia="fr-FR"/>
         </w:rPr>
-        <w:t>"</w:t>
-      </w:r>
-      <w:proofErr w:type="gramStart"/>
-      <w:r>
-        <w:rPr>
-          <w:rFonts w:ascii="Consolas" w:eastAsia="Times New Roman" w:hAnsi="Consolas" w:cs="Consolas"/>
-          <w:color w:val="9CDCFE"/>
-          <w:sz w:val="21"/>
-          <w:szCs w:val="21"/>
-          <w:lang w:val="en-US" w:eastAsia="fr-FR"/>
-        </w:rPr>
-        <w:t>customName</w:t>
-      </w:r>
-      <w:proofErr w:type="gramEnd"/>
-      <w:r>
-        <w:rPr>
-          <w:rFonts w:ascii="Consolas" w:eastAsia="Times New Roman" w:hAnsi="Consolas" w:cs="Consolas"/>
-          <w:color w:val="9CDCFE"/>
-          <w:sz w:val="21"/>
-          <w:szCs w:val="21"/>
-          <w:lang w:val="en-US" w:eastAsia="fr-FR"/>
-        </w:rPr>
-        <w:t>"</w:t>
+        <w:t>"customName"</w:t>
       </w:r>
       <w:r>
         <w:rPr>
@@ -363,39 +339,39 @@
           <w:szCs w:val="21"/>
           <w:lang w:eastAsia="fr-FR"/>
         </w:rPr>
+        <w:t>"endpoints</w:t>
+      </w:r>
+      <w:proofErr w:type="gramStart"/>
+      <w:r>
+        <w:rPr>
+          <w:rFonts w:ascii="Consolas" w:eastAsia="Times New Roman" w:hAnsi="Consolas" w:cs="Consolas"/>
+          <w:color w:val="9CDCFE"/>
+          <w:sz w:val="21"/>
+          <w:szCs w:val="21"/>
+          <w:lang w:eastAsia="fr-FR"/>
+        </w:rPr>
         <w:t>"</w:t>
       </w:r>
-      <w:proofErr w:type="gramStart"/>
-      <w:r>
-        <w:rPr>
-          <w:rFonts w:ascii="Consolas" w:eastAsia="Times New Roman" w:hAnsi="Consolas" w:cs="Consolas"/>
-          <w:color w:val="9CDCFE"/>
-          <w:sz w:val="21"/>
-          <w:szCs w:val="21"/>
-          <w:lang w:eastAsia="fr-FR"/>
-        </w:rPr>
-        <w:t>endpoints</w:t>
+      <w:r>
+        <w:rPr>
+          <w:rFonts w:ascii="Consolas" w:eastAsia="Times New Roman" w:hAnsi="Consolas" w:cs="Consolas"/>
+          <w:color w:val="D4D4D4"/>
+          <w:sz w:val="21"/>
+          <w:szCs w:val="21"/>
+          <w:lang w:eastAsia="fr-FR"/>
+        </w:rPr>
+        <w:t>:</w:t>
       </w:r>
       <w:proofErr w:type="gramEnd"/>
       <w:r>
         <w:rPr>
           <w:rFonts w:ascii="Consolas" w:eastAsia="Times New Roman" w:hAnsi="Consolas" w:cs="Consolas"/>
-          <w:color w:val="9CDCFE"/>
-          <w:sz w:val="21"/>
-          <w:szCs w:val="21"/>
-          <w:lang w:eastAsia="fr-FR"/>
-        </w:rPr>
-        <w:t>"</w:t>
-      </w:r>
-      <w:r>
-        <w:rPr>
-          <w:rFonts w:ascii="Consolas" w:eastAsia="Times New Roman" w:hAnsi="Consolas" w:cs="Consolas"/>
-          <w:color w:val="D4D4D4"/>
-          <w:sz w:val="21"/>
-          <w:szCs w:val="21"/>
-          <w:lang w:eastAsia="fr-FR"/>
-        </w:rPr>
-        <w:t>: [</w:t>
+          <w:color w:val="D4D4D4"/>
+          <w:sz w:val="21"/>
+          <w:szCs w:val="21"/>
+          <w:lang w:eastAsia="fr-FR"/>
+        </w:rPr>
+        <w:t> [</w:t>
       </w:r>
       <w:r>
         <w:rPr>
@@ -468,17 +444,39 @@
           <w:szCs w:val="21"/>
           <w:lang w:eastAsia="fr-FR"/>
         </w:rPr>
-        <w:t>"endpointsComment"</w:t>
-      </w:r>
-      <w:r>
-        <w:rPr>
-          <w:rFonts w:ascii="Consolas" w:eastAsia="Times New Roman" w:hAnsi="Consolas" w:cs="Consolas"/>
-          <w:color w:val="D4D4D4"/>
-          <w:sz w:val="21"/>
-          <w:szCs w:val="21"/>
-          <w:lang w:eastAsia="fr-FR"/>
-        </w:rPr>
-        <w:t>: [[</w:t>
+        <w:t>"endpointsComment</w:t>
+      </w:r>
+      <w:proofErr w:type="gramStart"/>
+      <w:r>
+        <w:rPr>
+          <w:rFonts w:ascii="Consolas" w:eastAsia="Times New Roman" w:hAnsi="Consolas" w:cs="Consolas"/>
+          <w:color w:val="9CDCFE"/>
+          <w:sz w:val="21"/>
+          <w:szCs w:val="21"/>
+          <w:lang w:eastAsia="fr-FR"/>
+        </w:rPr>
+        <w:t>"</w:t>
+      </w:r>
+      <w:r>
+        <w:rPr>
+          <w:rFonts w:ascii="Consolas" w:eastAsia="Times New Roman" w:hAnsi="Consolas" w:cs="Consolas"/>
+          <w:color w:val="D4D4D4"/>
+          <w:sz w:val="21"/>
+          <w:szCs w:val="21"/>
+          <w:lang w:eastAsia="fr-FR"/>
+        </w:rPr>
+        <w:t>:</w:t>
+      </w:r>
+      <w:proofErr w:type="gramEnd"/>
+      <w:r>
+        <w:rPr>
+          <w:rFonts w:ascii="Consolas" w:eastAsia="Times New Roman" w:hAnsi="Consolas" w:cs="Consolas"/>
+          <w:color w:val="D4D4D4"/>
+          <w:sz w:val="21"/>
+          <w:szCs w:val="21"/>
+          <w:lang w:eastAsia="fr-FR"/>
+        </w:rPr>
+        <w:t> [[</w:t>
       </w:r>
       <w:r>
         <w:rPr>
@@ -518,20 +516,8 @@
           <w:szCs w:val="21"/>
           <w:lang w:eastAsia="fr-FR"/>
         </w:rPr>
-        <w:t>]</w:t>
-      </w:r>
-      <w:proofErr w:type="gramStart"/>
-      <w:r>
-        <w:rPr>
-          <w:rFonts w:ascii="Consolas" w:eastAsia="Times New Roman" w:hAnsi="Consolas" w:cs="Consolas"/>
-          <w:color w:val="D4D4D4"/>
-          <w:sz w:val="21"/>
-          <w:szCs w:val="21"/>
-          <w:lang w:eastAsia="fr-FR"/>
-        </w:rPr>
-        <w:t>,[</w:t>
-      </w:r>
-      <w:proofErr w:type="gramEnd"/>
+        <w:t>],[</w:t>
+      </w:r>
       <w:r>
         <w:rPr>
           <w:rFonts w:ascii="Consolas" w:eastAsia="Times New Roman" w:hAnsi="Consolas" w:cs="Consolas"/>
@@ -603,9 +589,19 @@
           <w:szCs w:val="21"/>
           <w:lang w:eastAsia="fr-FR"/>
         </w:rPr>
-        <w:t>"availablePowerSource"</w:t>
+        <w:t>"availablePowerSource</w:t>
       </w:r>
       <w:proofErr w:type="gramStart"/>
+      <w:r>
+        <w:rPr>
+          <w:rFonts w:ascii="Consolas" w:eastAsia="Times New Roman" w:hAnsi="Consolas" w:cs="Consolas"/>
+          <w:color w:val="9CDCFE"/>
+          <w:sz w:val="21"/>
+          <w:szCs w:val="21"/>
+          <w:lang w:eastAsia="fr-FR"/>
+        </w:rPr>
+        <w:t>"</w:t>
+      </w:r>
       <w:r>
         <w:rPr>
           <w:rFonts w:ascii="Consolas" w:eastAsia="Times New Roman" w:hAnsi="Consolas" w:cs="Consolas"/>
@@ -818,17 +814,39 @@
           <w:szCs w:val="21"/>
           <w:lang w:eastAsia="fr-FR"/>
         </w:rPr>
-        <w:t>"Data.unit"</w:t>
-      </w:r>
-      <w:r>
-        <w:rPr>
-          <w:rFonts w:ascii="Consolas" w:eastAsia="Times New Roman" w:hAnsi="Consolas" w:cs="Consolas"/>
-          <w:color w:val="D4D4D4"/>
-          <w:sz w:val="21"/>
-          <w:szCs w:val="21"/>
-          <w:lang w:eastAsia="fr-FR"/>
-        </w:rPr>
-        <w:t>: [[</w:t>
+        <w:t>"Data.unit</w:t>
+      </w:r>
+      <w:proofErr w:type="gramStart"/>
+      <w:r>
+        <w:rPr>
+          <w:rFonts w:ascii="Consolas" w:eastAsia="Times New Roman" w:hAnsi="Consolas" w:cs="Consolas"/>
+          <w:color w:val="9CDCFE"/>
+          <w:sz w:val="21"/>
+          <w:szCs w:val="21"/>
+          <w:lang w:eastAsia="fr-FR"/>
+        </w:rPr>
+        <w:t>"</w:t>
+      </w:r>
+      <w:r>
+        <w:rPr>
+          <w:rFonts w:ascii="Consolas" w:eastAsia="Times New Roman" w:hAnsi="Consolas" w:cs="Consolas"/>
+          <w:color w:val="D4D4D4"/>
+          <w:sz w:val="21"/>
+          <w:szCs w:val="21"/>
+          <w:lang w:eastAsia="fr-FR"/>
+        </w:rPr>
+        <w:t>:</w:t>
+      </w:r>
+      <w:proofErr w:type="gramEnd"/>
+      <w:r>
+        <w:rPr>
+          <w:rFonts w:ascii="Consolas" w:eastAsia="Times New Roman" w:hAnsi="Consolas" w:cs="Consolas"/>
+          <w:color w:val="D4D4D4"/>
+          <w:sz w:val="21"/>
+          <w:szCs w:val="21"/>
+          <w:lang w:eastAsia="fr-FR"/>
+        </w:rPr>
+        <w:t> [[</w:t>
       </w:r>
       <w:r>
         <w:rPr>
@@ -868,20 +886,8 @@
           <w:szCs w:val="21"/>
           <w:lang w:eastAsia="fr-FR"/>
         </w:rPr>
-        <w:t>]</w:t>
-      </w:r>
-      <w:proofErr w:type="gramStart"/>
-      <w:r>
-        <w:rPr>
-          <w:rFonts w:ascii="Consolas" w:eastAsia="Times New Roman" w:hAnsi="Consolas" w:cs="Consolas"/>
-          <w:color w:val="D4D4D4"/>
-          <w:sz w:val="21"/>
-          <w:szCs w:val="21"/>
-          <w:lang w:eastAsia="fr-FR"/>
-        </w:rPr>
-        <w:t>,[</w:t>
-      </w:r>
-      <w:proofErr w:type="gramEnd"/>
+        <w:t>],[</w:t>
+      </w:r>
       <w:r>
         <w:rPr>
           <w:rFonts w:ascii="Consolas" w:eastAsia="Times New Roman" w:hAnsi="Consolas" w:cs="Consolas"/>
@@ -1167,6 +1173,7 @@
         <w:t>Data.comment</w:t>
       </w:r>
       <w:proofErr w:type="spellEnd"/>
+      <w:proofErr w:type="gramStart"/>
       <w:r>
         <w:rPr>
           <w:rFonts w:ascii="Consolas" w:eastAsia="Times New Roman" w:hAnsi="Consolas" w:cs="Consolas"/>
@@ -1177,7 +1184,6 @@
         </w:rPr>
         <w:t>"</w:t>
       </w:r>
-      <w:proofErr w:type="gramStart"/>
       <w:r>
         <w:rPr>
           <w:rFonts w:ascii="Consolas" w:eastAsia="Times New Roman" w:hAnsi="Consolas" w:cs="Consolas"/>
@@ -1510,17 +1516,39 @@
           <w:szCs w:val="21"/>
           <w:lang w:eastAsia="fr-FR"/>
         </w:rPr>
-        <w:t>"Data.range"</w:t>
-      </w:r>
-      <w:r>
-        <w:rPr>
-          <w:rFonts w:ascii="Consolas" w:eastAsia="Times New Roman" w:hAnsi="Consolas" w:cs="Consolas"/>
-          <w:color w:val="D4D4D4"/>
-          <w:sz w:val="21"/>
-          <w:szCs w:val="21"/>
-          <w:lang w:eastAsia="fr-FR"/>
-        </w:rPr>
-        <w:t>: [[</w:t>
+        <w:t>"Data.range</w:t>
+      </w:r>
+      <w:proofErr w:type="gramStart"/>
+      <w:r>
+        <w:rPr>
+          <w:rFonts w:ascii="Consolas" w:eastAsia="Times New Roman" w:hAnsi="Consolas" w:cs="Consolas"/>
+          <w:color w:val="9CDCFE"/>
+          <w:sz w:val="21"/>
+          <w:szCs w:val="21"/>
+          <w:lang w:eastAsia="fr-FR"/>
+        </w:rPr>
+        <w:t>"</w:t>
+      </w:r>
+      <w:r>
+        <w:rPr>
+          <w:rFonts w:ascii="Consolas" w:eastAsia="Times New Roman" w:hAnsi="Consolas" w:cs="Consolas"/>
+          <w:color w:val="D4D4D4"/>
+          <w:sz w:val="21"/>
+          <w:szCs w:val="21"/>
+          <w:lang w:eastAsia="fr-FR"/>
+        </w:rPr>
+        <w:t>:</w:t>
+      </w:r>
+      <w:proofErr w:type="gramEnd"/>
+      <w:r>
+        <w:rPr>
+          <w:rFonts w:ascii="Consolas" w:eastAsia="Times New Roman" w:hAnsi="Consolas" w:cs="Consolas"/>
+          <w:color w:val="D4D4D4"/>
+          <w:sz w:val="21"/>
+          <w:szCs w:val="21"/>
+          <w:lang w:eastAsia="fr-FR"/>
+        </w:rPr>
+        <w:t> [[</w:t>
       </w:r>
       <w:r>
         <w:rPr>
@@ -1560,20 +1588,8 @@
           <w:szCs w:val="21"/>
           <w:lang w:eastAsia="fr-FR"/>
         </w:rPr>
-        <w:t>]</w:t>
-      </w:r>
-      <w:proofErr w:type="gramStart"/>
-      <w:r>
-        <w:rPr>
-          <w:rFonts w:ascii="Consolas" w:eastAsia="Times New Roman" w:hAnsi="Consolas" w:cs="Consolas"/>
-          <w:color w:val="D4D4D4"/>
-          <w:sz w:val="21"/>
-          <w:szCs w:val="21"/>
-          <w:lang w:eastAsia="fr-FR"/>
-        </w:rPr>
-        <w:t>,[</w:t>
-      </w:r>
-      <w:proofErr w:type="gramEnd"/>
+        <w:t>],[</w:t>
+      </w:r>
       <w:r>
         <w:rPr>
           <w:rFonts w:ascii="Consolas" w:eastAsia="Times New Roman" w:hAnsi="Consolas" w:cs="Consolas"/>
@@ -1848,7 +1864,6 @@
         <w:t>"</w:t>
       </w:r>
       <w:proofErr w:type="spellStart"/>
-      <w:proofErr w:type="gramStart"/>
       <w:r>
         <w:rPr>
           <w:rFonts w:ascii="Consolas" w:eastAsia="Times New Roman" w:hAnsi="Consolas" w:cs="Consolas"/>
@@ -1860,7 +1875,6 @@
         <w:t>threshold</w:t>
       </w:r>
       <w:proofErr w:type="spellEnd"/>
-      <w:proofErr w:type="gramEnd"/>
       <w:r>
         <w:rPr>
           <w:rFonts w:ascii="Consolas" w:eastAsia="Times New Roman" w:hAnsi="Consolas" w:cs="Consolas"/>
@@ -1912,110 +1926,90 @@
           <w:szCs w:val="21"/>
           <w:lang w:eastAsia="fr-FR"/>
         </w:rPr>
-        <w:t>"</w:t>
+        <w:t>"available"</w:t>
+      </w:r>
+      <w:r>
+        <w:rPr>
+          <w:rFonts w:ascii="Consolas" w:eastAsia="Times New Roman" w:hAnsi="Consolas" w:cs="Consolas"/>
+          <w:color w:val="D4D4D4"/>
+          <w:sz w:val="21"/>
+          <w:szCs w:val="21"/>
+          <w:lang w:eastAsia="fr-FR"/>
+        </w:rPr>
+        <w:t> : </w:t>
+      </w:r>
+      <w:r>
+        <w:rPr>
+          <w:rFonts w:ascii="Consolas" w:eastAsia="Times New Roman" w:hAnsi="Consolas" w:cs="Consolas"/>
+          <w:color w:val="569CD6"/>
+          <w:sz w:val="21"/>
+          <w:szCs w:val="21"/>
+          <w:lang w:eastAsia="fr-FR"/>
+        </w:rPr>
+        <w:t>true</w:t>
+      </w:r>
+      <w:r>
+        <w:rPr>
+          <w:rFonts w:ascii="Consolas" w:eastAsia="Times New Roman" w:hAnsi="Consolas" w:cs="Consolas"/>
+          <w:color w:val="D4D4D4"/>
+          <w:sz w:val="21"/>
+          <w:szCs w:val="21"/>
+          <w:lang w:eastAsia="fr-FR"/>
+        </w:rPr>
+        <w:t>, </w:t>
+      </w:r>
+      <w:r>
+        <w:rPr>
+          <w:rFonts w:ascii="Consolas" w:eastAsia="Times New Roman" w:hAnsi="Consolas" w:cs="Consolas"/>
+          <w:color w:val="F44747"/>
+          <w:sz w:val="21"/>
+          <w:szCs w:val="21"/>
+          <w:lang w:eastAsia="fr-FR"/>
+        </w:rPr>
+        <w:t>&lt;-</w:t>
+      </w:r>
+      <w:r>
+        <w:rPr>
+          <w:rFonts w:ascii="Consolas" w:eastAsia="Times New Roman" w:hAnsi="Consolas" w:cs="Consolas"/>
+          <w:color w:val="D4D4D4"/>
+          <w:sz w:val="21"/>
+          <w:szCs w:val="21"/>
+          <w:lang w:eastAsia="fr-FR"/>
+        </w:rPr>
+        <w:t> </w:t>
       </w:r>
       <w:proofErr w:type="gramStart"/>
       <w:r>
         <w:rPr>
           <w:rFonts w:ascii="Consolas" w:eastAsia="Times New Roman" w:hAnsi="Consolas" w:cs="Consolas"/>
-          <w:color w:val="9CDCFE"/>
-          <w:sz w:val="21"/>
-          <w:szCs w:val="21"/>
-          <w:lang w:eastAsia="fr-FR"/>
-        </w:rPr>
-        <w:t>available</w:t>
+          <w:color w:val="F44747"/>
+          <w:sz w:val="21"/>
+          <w:szCs w:val="21"/>
+          <w:lang w:eastAsia="fr-FR"/>
+        </w:rPr>
+        <w:t>si</w:t>
+      </w:r>
+      <w:r>
+        <w:rPr>
+          <w:rFonts w:ascii="Consolas" w:eastAsia="Times New Roman" w:hAnsi="Consolas" w:cs="Consolas"/>
+          <w:color w:val="D4D4D4"/>
+          <w:sz w:val="21"/>
+          <w:szCs w:val="21"/>
+          <w:lang w:eastAsia="fr-FR"/>
+        </w:rPr>
+        <w:t> </w:t>
+      </w:r>
+      <w:r>
+        <w:rPr>
+          <w:rFonts w:ascii="Consolas" w:eastAsia="Times New Roman" w:hAnsi="Consolas" w:cs="Consolas"/>
+          <w:color w:val="F44747"/>
+          <w:sz w:val="21"/>
+          <w:szCs w:val="21"/>
+          <w:lang w:eastAsia="fr-FR"/>
+        </w:rPr>
+        <w:t>il</w:t>
       </w:r>
       <w:proofErr w:type="gramEnd"/>
-      <w:r>
-        <w:rPr>
-          <w:rFonts w:ascii="Consolas" w:eastAsia="Times New Roman" w:hAnsi="Consolas" w:cs="Consolas"/>
-          <w:color w:val="9CDCFE"/>
-          <w:sz w:val="21"/>
-          <w:szCs w:val="21"/>
-          <w:lang w:eastAsia="fr-FR"/>
-        </w:rPr>
-        <w:t>"</w:t>
-      </w:r>
-      <w:r>
-        <w:rPr>
-          <w:rFonts w:ascii="Consolas" w:eastAsia="Times New Roman" w:hAnsi="Consolas" w:cs="Consolas"/>
-          <w:color w:val="D4D4D4"/>
-          <w:sz w:val="21"/>
-          <w:szCs w:val="21"/>
-          <w:lang w:eastAsia="fr-FR"/>
-        </w:rPr>
-        <w:t> : </w:t>
-      </w:r>
-      <w:r>
-        <w:rPr>
-          <w:rFonts w:ascii="Consolas" w:eastAsia="Times New Roman" w:hAnsi="Consolas" w:cs="Consolas"/>
-          <w:color w:val="569CD6"/>
-          <w:sz w:val="21"/>
-          <w:szCs w:val="21"/>
-          <w:lang w:eastAsia="fr-FR"/>
-        </w:rPr>
-        <w:t>true</w:t>
-      </w:r>
-      <w:r>
-        <w:rPr>
-          <w:rFonts w:ascii="Consolas" w:eastAsia="Times New Roman" w:hAnsi="Consolas" w:cs="Consolas"/>
-          <w:color w:val="D4D4D4"/>
-          <w:sz w:val="21"/>
-          <w:szCs w:val="21"/>
-          <w:lang w:eastAsia="fr-FR"/>
-        </w:rPr>
-        <w:t>, </w:t>
-      </w:r>
-      <w:r>
-        <w:rPr>
-          <w:rFonts w:ascii="Consolas" w:eastAsia="Times New Roman" w:hAnsi="Consolas" w:cs="Consolas"/>
-          <w:color w:val="F44747"/>
-          <w:sz w:val="21"/>
-          <w:szCs w:val="21"/>
-          <w:lang w:eastAsia="fr-FR"/>
-        </w:rPr>
-        <w:t>&lt;-</w:t>
-      </w:r>
-      <w:r>
-        <w:rPr>
-          <w:rFonts w:ascii="Consolas" w:eastAsia="Times New Roman" w:hAnsi="Consolas" w:cs="Consolas"/>
-          <w:color w:val="D4D4D4"/>
-          <w:sz w:val="21"/>
-          <w:szCs w:val="21"/>
-          <w:lang w:eastAsia="fr-FR"/>
-        </w:rPr>
-        <w:t> </w:t>
-      </w:r>
-      <w:r>
-        <w:rPr>
-          <w:rFonts w:ascii="Consolas" w:eastAsia="Times New Roman" w:hAnsi="Consolas" w:cs="Consolas"/>
-          <w:color w:val="F44747"/>
-          <w:sz w:val="21"/>
-          <w:szCs w:val="21"/>
-          <w:lang w:eastAsia="fr-FR"/>
-        </w:rPr>
-        <w:t>si</w:t>
-      </w:r>
-      <w:r>
-        <w:rPr>
-          <w:rFonts w:ascii="Consolas" w:eastAsia="Times New Roman" w:hAnsi="Consolas" w:cs="Consolas"/>
-          <w:color w:val="D4D4D4"/>
-          <w:sz w:val="21"/>
-          <w:szCs w:val="21"/>
-          <w:lang w:eastAsia="fr-FR"/>
-        </w:rPr>
-        <w:t> </w:t>
-      </w:r>
-      <w:r>
-        <w:rPr>
-          <w:rFonts w:ascii="Consolas" w:eastAsia="Times New Roman" w:hAnsi="Consolas" w:cs="Consolas"/>
-          <w:color w:val="F44747"/>
-          <w:sz w:val="21"/>
-          <w:szCs w:val="21"/>
-          <w:lang w:eastAsia="fr-FR"/>
-        </w:rPr>
-        <w:t>il</w:t>
-      </w:r>
       <w:r>
         <w:rPr>
           <w:rFonts w:ascii="Consolas" w:eastAsia="Times New Roman" w:hAnsi="Consolas" w:cs="Consolas"/>
@@ -2387,39 +2381,39 @@
           <w:szCs w:val="21"/>
           <w:lang w:val="en-US" w:eastAsia="fr-FR"/>
         </w:rPr>
+        <w:t>"slot</w:t>
+      </w:r>
+      <w:proofErr w:type="gramStart"/>
+      <w:r>
+        <w:rPr>
+          <w:rFonts w:ascii="Consolas" w:eastAsia="Times New Roman" w:hAnsi="Consolas" w:cs="Consolas"/>
+          <w:color w:val="9CDCFE"/>
+          <w:sz w:val="21"/>
+          <w:szCs w:val="21"/>
+          <w:lang w:val="en-US" w:eastAsia="fr-FR"/>
+        </w:rPr>
         <w:t>"</w:t>
       </w:r>
-      <w:proofErr w:type="gramStart"/>
-      <w:r>
-        <w:rPr>
-          <w:rFonts w:ascii="Consolas" w:eastAsia="Times New Roman" w:hAnsi="Consolas" w:cs="Consolas"/>
-          <w:color w:val="9CDCFE"/>
-          <w:sz w:val="21"/>
-          <w:szCs w:val="21"/>
-          <w:lang w:val="en-US" w:eastAsia="fr-FR"/>
-        </w:rPr>
-        <w:t>slot</w:t>
+      <w:r>
+        <w:rPr>
+          <w:rFonts w:ascii="Consolas" w:eastAsia="Times New Roman" w:hAnsi="Consolas" w:cs="Consolas"/>
+          <w:color w:val="D4D4D4"/>
+          <w:sz w:val="21"/>
+          <w:szCs w:val="21"/>
+          <w:lang w:val="en-US" w:eastAsia="fr-FR"/>
+        </w:rPr>
+        <w:t> :</w:t>
       </w:r>
       <w:proofErr w:type="gramEnd"/>
       <w:r>
         <w:rPr>
           <w:rFonts w:ascii="Consolas" w:eastAsia="Times New Roman" w:hAnsi="Consolas" w:cs="Consolas"/>
-          <w:color w:val="9CDCFE"/>
-          <w:sz w:val="21"/>
-          <w:szCs w:val="21"/>
-          <w:lang w:val="en-US" w:eastAsia="fr-FR"/>
-        </w:rPr>
-        <w:t>"</w:t>
-      </w:r>
-      <w:r>
-        <w:rPr>
-          <w:rFonts w:ascii="Consolas" w:eastAsia="Times New Roman" w:hAnsi="Consolas" w:cs="Consolas"/>
-          <w:color w:val="D4D4D4"/>
-          <w:sz w:val="21"/>
-          <w:szCs w:val="21"/>
-          <w:lang w:val="en-US" w:eastAsia="fr-FR"/>
-        </w:rPr>
-        <w:t> : [</w:t>
+          <w:color w:val="D4D4D4"/>
+          <w:sz w:val="21"/>
+          <w:szCs w:val="21"/>
+          <w:lang w:val="en-US" w:eastAsia="fr-FR"/>
+        </w:rPr>
+        <w:t> [</w:t>
       </w:r>
     </w:p>
     <w:p>
@@ -2475,39 +2469,39 @@
           <w:szCs w:val="21"/>
           <w:lang w:val="en-US" w:eastAsia="fr-FR"/>
         </w:rPr>
+        <w:t>"attribute</w:t>
+      </w:r>
+      <w:proofErr w:type="gramStart"/>
+      <w:r>
+        <w:rPr>
+          <w:rFonts w:ascii="Consolas" w:eastAsia="Times New Roman" w:hAnsi="Consolas" w:cs="Consolas"/>
+          <w:color w:val="9CDCFE"/>
+          <w:sz w:val="21"/>
+          <w:szCs w:val="21"/>
+          <w:lang w:val="en-US" w:eastAsia="fr-FR"/>
+        </w:rPr>
         <w:t>"</w:t>
       </w:r>
-      <w:proofErr w:type="gramStart"/>
-      <w:r>
-        <w:rPr>
-          <w:rFonts w:ascii="Consolas" w:eastAsia="Times New Roman" w:hAnsi="Consolas" w:cs="Consolas"/>
-          <w:color w:val="9CDCFE"/>
-          <w:sz w:val="21"/>
-          <w:szCs w:val="21"/>
-          <w:lang w:val="en-US" w:eastAsia="fr-FR"/>
-        </w:rPr>
-        <w:t>attribute</w:t>
+      <w:r>
+        <w:rPr>
+          <w:rFonts w:ascii="Consolas" w:eastAsia="Times New Roman" w:hAnsi="Consolas" w:cs="Consolas"/>
+          <w:color w:val="D4D4D4"/>
+          <w:sz w:val="21"/>
+          <w:szCs w:val="21"/>
+          <w:lang w:val="en-US" w:eastAsia="fr-FR"/>
+        </w:rPr>
+        <w:t> :</w:t>
       </w:r>
       <w:proofErr w:type="gramEnd"/>
       <w:r>
         <w:rPr>
           <w:rFonts w:ascii="Consolas" w:eastAsia="Times New Roman" w:hAnsi="Consolas" w:cs="Consolas"/>
-          <w:color w:val="9CDCFE"/>
-          <w:sz w:val="21"/>
-          <w:szCs w:val="21"/>
-          <w:lang w:val="en-US" w:eastAsia="fr-FR"/>
-        </w:rPr>
-        <w:t>"</w:t>
-      </w:r>
-      <w:r>
-        <w:rPr>
-          <w:rFonts w:ascii="Consolas" w:eastAsia="Times New Roman" w:hAnsi="Consolas" w:cs="Consolas"/>
-          <w:color w:val="D4D4D4"/>
-          <w:sz w:val="21"/>
-          <w:szCs w:val="21"/>
-          <w:lang w:val="en-US" w:eastAsia="fr-FR"/>
-        </w:rPr>
-        <w:t> : </w:t>
+          <w:color w:val="D4D4D4"/>
+          <w:sz w:val="21"/>
+          <w:szCs w:val="21"/>
+          <w:lang w:val="en-US" w:eastAsia="fr-FR"/>
+        </w:rPr>
+        <w:t> </w:t>
       </w:r>
       <w:r>
         <w:rPr>
@@ -2585,6 +2579,17 @@
         <w:t>"</w:t>
       </w:r>
       <w:proofErr w:type="spellStart"/>
+      <w:r>
+        <w:rPr>
+          <w:rFonts w:ascii="Consolas" w:eastAsia="Times New Roman" w:hAnsi="Consolas" w:cs="Consolas"/>
+          <w:color w:val="9CDCFE"/>
+          <w:sz w:val="21"/>
+          <w:szCs w:val="21"/>
+          <w:lang w:val="en-US" w:eastAsia="fr-FR"/>
+        </w:rPr>
+        <w:t>numberSlot</w:t>
+      </w:r>
+      <w:proofErr w:type="spellEnd"/>
       <w:proofErr w:type="gramStart"/>
       <w:r>
         <w:rPr>
@@ -2594,29 +2599,28 @@
           <w:szCs w:val="21"/>
           <w:lang w:val="en-US" w:eastAsia="fr-FR"/>
         </w:rPr>
-        <w:t>numberSlot</w:t>
-      </w:r>
-      <w:proofErr w:type="spellEnd"/>
+        <w:t>"</w:t>
+      </w:r>
+      <w:r>
+        <w:rPr>
+          <w:rFonts w:ascii="Consolas" w:eastAsia="Times New Roman" w:hAnsi="Consolas" w:cs="Consolas"/>
+          <w:color w:val="D4D4D4"/>
+          <w:sz w:val="21"/>
+          <w:szCs w:val="21"/>
+          <w:lang w:val="en-US" w:eastAsia="fr-FR"/>
+        </w:rPr>
+        <w:t> :</w:t>
+      </w:r>
       <w:proofErr w:type="gramEnd"/>
       <w:r>
         <w:rPr>
           <w:rFonts w:ascii="Consolas" w:eastAsia="Times New Roman" w:hAnsi="Consolas" w:cs="Consolas"/>
-          <w:color w:val="9CDCFE"/>
-          <w:sz w:val="21"/>
-          <w:szCs w:val="21"/>
-          <w:lang w:val="en-US" w:eastAsia="fr-FR"/>
-        </w:rPr>
-        <w:t>"</w:t>
-      </w:r>
-      <w:r>
-        <w:rPr>
-          <w:rFonts w:ascii="Consolas" w:eastAsia="Times New Roman" w:hAnsi="Consolas" w:cs="Consolas"/>
-          <w:color w:val="D4D4D4"/>
-          <w:sz w:val="21"/>
-          <w:szCs w:val="21"/>
-          <w:lang w:val="en-US" w:eastAsia="fr-FR"/>
-        </w:rPr>
-        <w:t> : </w:t>
+          <w:color w:val="D4D4D4"/>
+          <w:sz w:val="21"/>
+          <w:szCs w:val="21"/>
+          <w:lang w:val="en-US" w:eastAsia="fr-FR"/>
+        </w:rPr>
+        <w:t> </w:t>
       </w:r>
       <w:r>
         <w:rPr>
@@ -2672,6 +2676,17 @@
         <w:t>"</w:t>
       </w:r>
       <w:proofErr w:type="spellStart"/>
+      <w:r>
+        <w:rPr>
+          <w:rFonts w:ascii="Consolas" w:eastAsia="Times New Roman" w:hAnsi="Consolas" w:cs="Consolas"/>
+          <w:color w:val="9CDCFE"/>
+          <w:sz w:val="21"/>
+          <w:szCs w:val="21"/>
+          <w:lang w:val="en-US" w:eastAsia="fr-FR"/>
+        </w:rPr>
+        <w:t>fieldindex</w:t>
+      </w:r>
+      <w:proofErr w:type="spellEnd"/>
       <w:proofErr w:type="gramStart"/>
       <w:r>
         <w:rPr>
@@ -2681,29 +2696,28 @@
           <w:szCs w:val="21"/>
           <w:lang w:val="en-US" w:eastAsia="fr-FR"/>
         </w:rPr>
-        <w:t>fieldindex</w:t>
-      </w:r>
-      <w:proofErr w:type="spellEnd"/>
+        <w:t>"</w:t>
+      </w:r>
+      <w:r>
+        <w:rPr>
+          <w:rFonts w:ascii="Consolas" w:eastAsia="Times New Roman" w:hAnsi="Consolas" w:cs="Consolas"/>
+          <w:color w:val="D4D4D4"/>
+          <w:sz w:val="21"/>
+          <w:szCs w:val="21"/>
+          <w:lang w:val="en-US" w:eastAsia="fr-FR"/>
+        </w:rPr>
+        <w:t> :</w:t>
+      </w:r>
       <w:proofErr w:type="gramEnd"/>
       <w:r>
         <w:rPr>
           <w:rFonts w:ascii="Consolas" w:eastAsia="Times New Roman" w:hAnsi="Consolas" w:cs="Consolas"/>
-          <w:color w:val="9CDCFE"/>
-          <w:sz w:val="21"/>
-          <w:szCs w:val="21"/>
-          <w:lang w:val="en-US" w:eastAsia="fr-FR"/>
-        </w:rPr>
-        <w:t>"</w:t>
-      </w:r>
-      <w:r>
-        <w:rPr>
-          <w:rFonts w:ascii="Consolas" w:eastAsia="Times New Roman" w:hAnsi="Consolas" w:cs="Consolas"/>
-          <w:color w:val="D4D4D4"/>
-          <w:sz w:val="21"/>
-          <w:szCs w:val="21"/>
-          <w:lang w:val="en-US" w:eastAsia="fr-FR"/>
-        </w:rPr>
-        <w:t> : [</w:t>
+          <w:color w:val="D4D4D4"/>
+          <w:sz w:val="21"/>
+          <w:szCs w:val="21"/>
+          <w:lang w:val="en-US" w:eastAsia="fr-FR"/>
+        </w:rPr>
+        <w:t> [</w:t>
       </w:r>
       <w:r>
         <w:rPr>
@@ -2735,7 +2749,7 @@
           <w:color w:val="D4D4D4"/>
           <w:sz w:val="21"/>
           <w:szCs w:val="21"/>
-          <w:lang w:eastAsia="fr-FR"/>
+          <w:lang w:val="en-US" w:eastAsia="fr-FR"/>
         </w:rPr>
       </w:pPr>
       <w:r>
@@ -2754,7 +2768,7 @@
           <w:color w:val="D4D4D4"/>
           <w:sz w:val="21"/>
           <w:szCs w:val="21"/>
-          <w:lang w:eastAsia="fr-FR"/>
+          <w:lang w:val="en-US" w:eastAsia="fr-FR"/>
         </w:rPr>
         <w:t>},</w:t>
       </w:r>
@@ -2777,9 +2791,19 @@
           <w:color w:val="D4D4D4"/>
           <w:sz w:val="21"/>
           <w:szCs w:val="21"/>
-          <w:lang w:eastAsia="fr-FR"/>
-        </w:rPr>
-        <w:t>                    {</w:t>
+          <w:lang w:val="en-US" w:eastAsia="fr-FR"/>
+        </w:rPr>
+        <w:t>                    </w:t>
+      </w:r>
+      <w:r>
+        <w:rPr>
+          <w:rFonts w:ascii="Consolas" w:eastAsia="Times New Roman" w:hAnsi="Consolas" w:cs="Consolas"/>
+          <w:color w:val="D4D4D4"/>
+          <w:sz w:val="21"/>
+          <w:szCs w:val="21"/>
+          <w:lang w:eastAsia="fr-FR"/>
+        </w:rPr>
+        <w:t>{</w:t>
       </w:r>
     </w:p>
     <w:p>
@@ -3170,7 +3194,6 @@
         <w:t>"</w:t>
       </w:r>
       <w:proofErr w:type="spellStart"/>
-      <w:proofErr w:type="gramStart"/>
       <w:r>
         <w:rPr>
           <w:rFonts w:ascii="Consolas" w:eastAsia="Times New Roman" w:hAnsi="Consolas" w:cs="Consolas"/>
@@ -3182,7 +3205,6 @@
         <w:t>attribute</w:t>
       </w:r>
       <w:proofErr w:type="spellEnd"/>
-      <w:proofErr w:type="gramEnd"/>
       <w:r>
         <w:rPr>
           <w:rFonts w:ascii="Consolas" w:eastAsia="Times New Roman" w:hAnsi="Consolas" w:cs="Consolas"/>
@@ -3279,7 +3301,6 @@
         <w:t>"</w:t>
       </w:r>
       <w:proofErr w:type="spellStart"/>
-      <w:proofErr w:type="gramStart"/>
       <w:r>
         <w:rPr>
           <w:rFonts w:ascii="Consolas" w:eastAsia="Times New Roman" w:hAnsi="Consolas" w:cs="Consolas"/>
@@ -3291,7 +3312,6 @@
         <w:t>available</w:t>
       </w:r>
       <w:proofErr w:type="spellEnd"/>
-      <w:proofErr w:type="gramEnd"/>
       <w:r>
         <w:rPr>
           <w:rFonts w:ascii="Consolas" w:eastAsia="Times New Roman" w:hAnsi="Consolas" w:cs="Consolas"/>
@@ -4232,6 +4252,7 @@
         </w:rPr>
         <w:t>                                                                </w:t>
       </w:r>
+      <w:proofErr w:type="gramStart"/>
       <w:r>
         <w:rPr>
           <w:rFonts w:ascii="Consolas" w:eastAsia="Times New Roman" w:hAnsi="Consolas" w:cs="Consolas"/>
@@ -4262,6 +4283,7 @@
         </w:rPr>
         <w:t>il</w:t>
       </w:r>
+      <w:proofErr w:type="gramEnd"/>
       <w:r>
         <w:rPr>
           <w:rFonts w:ascii="Consolas" w:eastAsia="Times New Roman" w:hAnsi="Consolas" w:cs="Consolas"/>
@@ -4502,7 +4524,6 @@
         </w:rPr>
         <w:t>0</w:t>
       </w:r>
-      <w:proofErr w:type="gramStart"/>
       <w:r>
         <w:rPr>
           <w:rFonts w:ascii="Consolas" w:eastAsia="Times New Roman" w:hAnsi="Consolas" w:cs="Consolas"/>
@@ -4563,7 +4584,6 @@
         </w:rPr>
         <w:t>1</w:t>
       </w:r>
-      <w:proofErr w:type="gramEnd"/>
       <w:r>
         <w:rPr>
           <w:rFonts w:ascii="Consolas" w:eastAsia="Times New Roman" w:hAnsi="Consolas" w:cs="Consolas"/>
@@ -5130,7 +5150,6 @@
         <w:t>"</w:t>
       </w:r>
       <w:proofErr w:type="spellStart"/>
-      <w:proofErr w:type="gramStart"/>
       <w:r>
         <w:rPr>
           <w:rFonts w:ascii="Consolas" w:eastAsia="Times New Roman" w:hAnsi="Consolas" w:cs="Consolas"/>
@@ -5142,7 +5161,6 @@
         <w:t>addresses</w:t>
       </w:r>
       <w:proofErr w:type="spellEnd"/>
-      <w:proofErr w:type="gramEnd"/>
       <w:r>
         <w:rPr>
           <w:rFonts w:ascii="Consolas" w:eastAsia="Times New Roman" w:hAnsi="Consolas" w:cs="Consolas"/>
@@ -5563,7 +5581,7 @@
           <w:color w:val="D4D4D4"/>
           <w:sz w:val="21"/>
           <w:szCs w:val="21"/>
-          <w:lang w:eastAsia="fr-FR"/>
+          <w:lang w:val="en-US" w:eastAsia="fr-FR"/>
         </w:rPr>
       </w:pPr>
       <w:r>
@@ -5582,11 +5600,22 @@
           <w:color w:val="9CDCFE"/>
           <w:sz w:val="21"/>
           <w:szCs w:val="21"/>
-          <w:lang w:eastAsia="fr-FR"/>
+          <w:lang w:val="en-US" w:eastAsia="fr-FR"/>
         </w:rPr>
         <w:t>"</w:t>
       </w:r>
       <w:proofErr w:type="spellStart"/>
+      <w:r>
+        <w:rPr>
+          <w:rFonts w:ascii="Consolas" w:eastAsia="Times New Roman" w:hAnsi="Consolas" w:cs="Consolas"/>
+          <w:color w:val="9CDCFE"/>
+          <w:sz w:val="21"/>
+          <w:szCs w:val="21"/>
+          <w:lang w:val="en-US" w:eastAsia="fr-FR"/>
+        </w:rPr>
+        <w:t>embeddedProductName</w:t>
+      </w:r>
+      <w:proofErr w:type="spellEnd"/>
       <w:proofErr w:type="gramStart"/>
       <w:r>
         <w:rPr>
@@ -5594,19 +5623,60 @@
           <w:color w:val="9CDCFE"/>
           <w:sz w:val="21"/>
           <w:szCs w:val="21"/>
-          <w:lang w:eastAsia="fr-FR"/>
-        </w:rPr>
-        <w:t>embeddedProductName</w:t>
+          <w:lang w:val="en-US" w:eastAsia="fr-FR"/>
+        </w:rPr>
+        <w:t>"</w:t>
+      </w:r>
+      <w:r>
+        <w:rPr>
+          <w:rFonts w:ascii="Consolas" w:eastAsia="Times New Roman" w:hAnsi="Consolas" w:cs="Consolas"/>
+          <w:color w:val="D4D4D4"/>
+          <w:sz w:val="21"/>
+          <w:szCs w:val="21"/>
+          <w:lang w:val="en-US" w:eastAsia="fr-FR"/>
+        </w:rPr>
+        <w:t> :</w:t>
+      </w:r>
+      <w:proofErr w:type="gramEnd"/>
+      <w:r>
+        <w:rPr>
+          <w:rFonts w:ascii="Consolas" w:eastAsia="Times New Roman" w:hAnsi="Consolas" w:cs="Consolas"/>
+          <w:color w:val="D4D4D4"/>
+          <w:sz w:val="21"/>
+          <w:szCs w:val="21"/>
+          <w:lang w:val="en-US" w:eastAsia="fr-FR"/>
+        </w:rPr>
+        <w:t> </w:t>
+      </w:r>
+      <w:r>
+        <w:rPr>
+          <w:rFonts w:ascii="Consolas" w:eastAsia="Times New Roman" w:hAnsi="Consolas" w:cs="Consolas"/>
+          <w:color w:val="CE9178"/>
+          <w:sz w:val="21"/>
+          <w:szCs w:val="21"/>
+          <w:lang w:val="en-US" w:eastAsia="fr-FR"/>
+        </w:rPr>
+        <w:t>"</w:t>
+      </w:r>
+      <w:proofErr w:type="spellStart"/>
+      <w:r>
+        <w:rPr>
+          <w:rFonts w:ascii="Consolas" w:eastAsia="Times New Roman" w:hAnsi="Consolas" w:cs="Consolas"/>
+          <w:color w:val="CE9178"/>
+          <w:sz w:val="21"/>
+          <w:szCs w:val="21"/>
+          <w:lang w:val="en-US" w:eastAsia="fr-FR"/>
+        </w:rPr>
+        <w:t>ips-temperaturehumidity</w:t>
       </w:r>
       <w:proofErr w:type="spellEnd"/>
-      <w:proofErr w:type="gramEnd"/>
-      <w:r>
-        <w:rPr>
-          <w:rFonts w:ascii="Consolas" w:eastAsia="Times New Roman" w:hAnsi="Consolas" w:cs="Consolas"/>
-          <w:color w:val="9CDCFE"/>
-          <w:sz w:val="21"/>
-          <w:szCs w:val="21"/>
-          <w:lang w:eastAsia="fr-FR"/>
+      <w:r>
+        <w:rPr>
+          <w:rFonts w:ascii="Consolas" w:eastAsia="Times New Roman" w:hAnsi="Consolas" w:cs="Consolas"/>
+          <w:color w:val="CE9178"/>
+          <w:sz w:val="21"/>
+          <w:szCs w:val="21"/>
+          <w:lang w:val="en-US" w:eastAsia="fr-FR"/>
         </w:rPr>
         <w:t>"</w:t>
       </w:r>
@@ -5616,192 +5686,51 @@
           <w:color w:val="D4D4D4"/>
           <w:sz w:val="21"/>
           <w:szCs w:val="21"/>
-          <w:lang w:eastAsia="fr-FR"/>
-        </w:rPr>
-        <w:t> : </w:t>
-      </w:r>
-      <w:r>
-        <w:rPr>
-          <w:rFonts w:ascii="Consolas" w:eastAsia="Times New Roman" w:hAnsi="Consolas" w:cs="Consolas"/>
-          <w:color w:val="CE9178"/>
-          <w:sz w:val="21"/>
-          <w:szCs w:val="21"/>
-          <w:lang w:eastAsia="fr-FR"/>
-        </w:rPr>
-        <w:t>"</w:t>
-      </w:r>
-      <w:proofErr w:type="spellStart"/>
-      <w:r>
-        <w:rPr>
-          <w:rFonts w:ascii="Consolas" w:eastAsia="Times New Roman" w:hAnsi="Consolas" w:cs="Consolas"/>
-          <w:color w:val="CE9178"/>
-          <w:sz w:val="21"/>
-          <w:szCs w:val="21"/>
-          <w:lang w:eastAsia="fr-FR"/>
-        </w:rPr>
-        <w:t>ips</w:t>
-      </w:r>
-      <w:proofErr w:type="spellEnd"/>
-      <w:r>
-        <w:rPr>
-          <w:rFonts w:ascii="Consolas" w:eastAsia="Times New Roman" w:hAnsi="Consolas" w:cs="Consolas"/>
-          <w:color w:val="CE9178"/>
-          <w:sz w:val="21"/>
-          <w:szCs w:val="21"/>
-          <w:lang w:eastAsia="fr-FR"/>
-        </w:rPr>
-        <w:t>-</w:t>
-      </w:r>
-      <w:proofErr w:type="spellStart"/>
-      <w:r>
-        <w:rPr>
-          <w:rFonts w:ascii="Consolas" w:eastAsia="Times New Roman" w:hAnsi="Consolas" w:cs="Consolas"/>
-          <w:color w:val="CE9178"/>
-          <w:sz w:val="21"/>
-          <w:szCs w:val="21"/>
-          <w:lang w:eastAsia="fr-FR"/>
-        </w:rPr>
-        <w:t>temperaturehumidity</w:t>
-      </w:r>
-      <w:proofErr w:type="spellEnd"/>
-      <w:r>
-        <w:rPr>
-          <w:rFonts w:ascii="Consolas" w:eastAsia="Times New Roman" w:hAnsi="Consolas" w:cs="Consolas"/>
-          <w:color w:val="CE9178"/>
-          <w:sz w:val="21"/>
-          <w:szCs w:val="21"/>
-          <w:lang w:eastAsia="fr-FR"/>
-        </w:rPr>
-        <w:t>"</w:t>
-      </w:r>
-      <w:r>
-        <w:rPr>
-          <w:rFonts w:ascii="Consolas" w:eastAsia="Times New Roman" w:hAnsi="Consolas" w:cs="Consolas"/>
-          <w:color w:val="D4D4D4"/>
-          <w:sz w:val="21"/>
-          <w:szCs w:val="21"/>
-          <w:lang w:eastAsia="fr-FR"/>
-        </w:rPr>
-        <w:t> </w:t>
-      </w:r>
-    </w:p>
-    <w:p/>
-    <w:p/>
-    <w:p>
-      <w:r>
-        <w:t xml:space="preserve">Pour </w:t>
-      </w:r>
-      <w:proofErr w:type="gramStart"/>
-      <w:r>
-        <w:t xml:space="preserve">le </w:t>
-      </w:r>
-      <w:proofErr w:type="spellStart"/>
-      <w:r>
-        <w:t>AvailableProductList</w:t>
-      </w:r>
-      <w:proofErr w:type="spellEnd"/>
-      <w:proofErr w:type="gramEnd"/>
-      <w:r>
-        <w:t> :</w:t>
+          <w:lang w:val="en-US" w:eastAsia="fr-FR"/>
+        </w:rPr>
+        <w:t> </w:t>
       </w:r>
     </w:p>
     <w:p>
       <w:pPr>
-        <w:shd w:val="clear" w:color="auto" w:fill="1E1E1E"/>
-        <w:spacing w:after="0" w:line="285" w:lineRule="atLeast"/>
-        <w:rPr>
-          <w:rFonts w:ascii="Consolas" w:eastAsia="Times New Roman" w:hAnsi="Consolas" w:cs="Consolas"/>
-          <w:color w:val="D4D4D4"/>
-          <w:sz w:val="21"/>
-          <w:szCs w:val="21"/>
-          <w:lang w:eastAsia="fr-FR"/>
+        <w:rPr>
+          <w:lang w:val="en-US"/>
         </w:rPr>
       </w:pPr>
-      <w:r>
-        <w:rPr>
-          <w:rFonts w:ascii="Consolas" w:eastAsia="Times New Roman" w:hAnsi="Consolas" w:cs="Consolas"/>
-          <w:color w:val="D4D4D4"/>
-          <w:sz w:val="21"/>
-          <w:szCs w:val="21"/>
-          <w:lang w:eastAsia="fr-FR"/>
-        </w:rPr>
-        <w:t>{</w:t>
-      </w:r>
     </w:p>
     <w:p>
       <w:pPr>
-        <w:shd w:val="clear" w:color="auto" w:fill="1E1E1E"/>
-        <w:spacing w:after="0" w:line="285" w:lineRule="atLeast"/>
-        <w:rPr>
-          <w:rFonts w:ascii="Consolas" w:eastAsia="Times New Roman" w:hAnsi="Consolas" w:cs="Consolas"/>
-          <w:color w:val="D4D4D4"/>
-          <w:sz w:val="21"/>
-          <w:szCs w:val="21"/>
-          <w:lang w:eastAsia="fr-FR"/>
+        <w:rPr>
+          <w:lang w:val="en-US"/>
         </w:rPr>
       </w:pPr>
-      <w:r>
-        <w:rPr>
-          <w:rFonts w:ascii="Consolas" w:eastAsia="Times New Roman" w:hAnsi="Consolas" w:cs="Consolas"/>
-          <w:color w:val="D4D4D4"/>
-          <w:sz w:val="21"/>
-          <w:szCs w:val="21"/>
-          <w:lang w:eastAsia="fr-FR"/>
-        </w:rPr>
-        <w:t>    </w:t>
-      </w:r>
-      <w:r>
-        <w:rPr>
-          <w:rFonts w:ascii="Consolas" w:eastAsia="Times New Roman" w:hAnsi="Consolas" w:cs="Consolas"/>
-          <w:color w:val="9CDCFE"/>
-          <w:sz w:val="21"/>
-          <w:szCs w:val="21"/>
-          <w:lang w:eastAsia="fr-FR"/>
-        </w:rPr>
-        <w:t>"</w:t>
+    </w:p>
+    <w:p>
+      <w:pPr>
+        <w:rPr>
+          <w:lang w:val="en-US"/>
+        </w:rPr>
+      </w:pPr>
+      <w:r>
+        <w:rPr>
+          <w:lang w:val="en-US"/>
+        </w:rPr>
+        <w:t xml:space="preserve">Pour le </w:t>
       </w:r>
       <w:proofErr w:type="spellStart"/>
-      <w:r>
-        <w:rPr>
-          <w:rFonts w:ascii="Consolas" w:eastAsia="Times New Roman" w:hAnsi="Consolas" w:cs="Consolas"/>
-          <w:color w:val="9CDCFE"/>
-          <w:sz w:val="21"/>
-          <w:szCs w:val="21"/>
-          <w:lang w:eastAsia="fr-FR"/>
-        </w:rPr>
-        <w:t>products</w:t>
+      <w:proofErr w:type="gramStart"/>
+      <w:r>
+        <w:rPr>
+          <w:lang w:val="en-US"/>
+        </w:rPr>
+        <w:t>AvailableProductList</w:t>
       </w:r>
       <w:proofErr w:type="spellEnd"/>
       <w:r>
         <w:rPr>
-          <w:rFonts w:ascii="Consolas" w:eastAsia="Times New Roman" w:hAnsi="Consolas" w:cs="Consolas"/>
-          <w:color w:val="9CDCFE"/>
-          <w:sz w:val="21"/>
-          <w:szCs w:val="21"/>
-          <w:lang w:eastAsia="fr-FR"/>
-        </w:rPr>
-        <w:t>"</w:t>
-      </w:r>
-      <w:r>
-        <w:rPr>
-          <w:rFonts w:ascii="Consolas" w:eastAsia="Times New Roman" w:hAnsi="Consolas" w:cs="Consolas"/>
-          <w:color w:val="D4D4D4"/>
-          <w:sz w:val="21"/>
-          <w:szCs w:val="21"/>
-          <w:lang w:eastAsia="fr-FR"/>
-        </w:rPr>
-        <w:t> </w:t>
-      </w:r>
-      <w:proofErr w:type="gramStart"/>
-      <w:r>
-        <w:rPr>
-          <w:rFonts w:ascii="Consolas" w:eastAsia="Times New Roman" w:hAnsi="Consolas" w:cs="Consolas"/>
-          <w:color w:val="D4D4D4"/>
-          <w:sz w:val="21"/>
-          <w:szCs w:val="21"/>
-          <w:lang w:eastAsia="fr-FR"/>
-        </w:rPr>
-        <w:t>:[</w:t>
+          <w:lang w:val="en-US"/>
+        </w:rPr>
+        <w:t> :</w:t>
       </w:r>
       <w:proofErr w:type="gramEnd"/>
     </w:p>
@@ -5814,7 +5743,7 @@
           <w:color w:val="D4D4D4"/>
           <w:sz w:val="21"/>
           <w:szCs w:val="21"/>
-          <w:lang w:eastAsia="fr-FR"/>
+          <w:lang w:val="en-US" w:eastAsia="fr-FR"/>
         </w:rPr>
       </w:pPr>
       <w:r>
@@ -5823,9 +5752,9 @@
           <w:color w:val="D4D4D4"/>
           <w:sz w:val="21"/>
           <w:szCs w:val="21"/>
-          <w:lang w:eastAsia="fr-FR"/>
-        </w:rPr>
-        <w:t>        {</w:t>
+          <w:lang w:val="en-US" w:eastAsia="fr-FR"/>
+        </w:rPr>
+        <w:t>{</w:t>
       </w:r>
     </w:p>
     <w:p>
@@ -5837,7 +5766,7 @@
           <w:color w:val="D4D4D4"/>
           <w:sz w:val="21"/>
           <w:szCs w:val="21"/>
-          <w:lang w:eastAsia="fr-FR"/>
+          <w:lang w:val="en-US" w:eastAsia="fr-FR"/>
         </w:rPr>
       </w:pPr>
       <w:r>
@@ -5846,9 +5775,9 @@
           <w:color w:val="D4D4D4"/>
           <w:sz w:val="21"/>
           <w:szCs w:val="21"/>
-          <w:lang w:eastAsia="fr-FR"/>
-        </w:rPr>
-        <w:t>            </w:t>
+          <w:lang w:val="en-US" w:eastAsia="fr-FR"/>
+        </w:rPr>
+        <w:t>    </w:t>
       </w:r>
       <w:r>
         <w:rPr>
@@ -5856,63 +5785,41 @@
           <w:color w:val="9CDCFE"/>
           <w:sz w:val="21"/>
           <w:szCs w:val="21"/>
-          <w:lang w:eastAsia="fr-FR"/>
+          <w:lang w:val="en-US" w:eastAsia="fr-FR"/>
+        </w:rPr>
+        <w:t>"products</w:t>
+      </w:r>
+      <w:proofErr w:type="gramStart"/>
+      <w:r>
+        <w:rPr>
+          <w:rFonts w:ascii="Consolas" w:eastAsia="Times New Roman" w:hAnsi="Consolas" w:cs="Consolas"/>
+          <w:color w:val="9CDCFE"/>
+          <w:sz w:val="21"/>
+          <w:szCs w:val="21"/>
+          <w:lang w:val="en-US" w:eastAsia="fr-FR"/>
         </w:rPr>
         <w:t>"</w:t>
       </w:r>
-      <w:proofErr w:type="spellStart"/>
-      <w:proofErr w:type="gramStart"/>
-      <w:r>
-        <w:rPr>
-          <w:rFonts w:ascii="Consolas" w:eastAsia="Times New Roman" w:hAnsi="Consolas" w:cs="Consolas"/>
-          <w:color w:val="9CDCFE"/>
-          <w:sz w:val="21"/>
-          <w:szCs w:val="21"/>
-          <w:lang w:eastAsia="fr-FR"/>
-        </w:rPr>
-        <w:t>name</w:t>
-      </w:r>
-      <w:proofErr w:type="spellEnd"/>
+      <w:r>
+        <w:rPr>
+          <w:rFonts w:ascii="Consolas" w:eastAsia="Times New Roman" w:hAnsi="Consolas" w:cs="Consolas"/>
+          <w:color w:val="D4D4D4"/>
+          <w:sz w:val="21"/>
+          <w:szCs w:val="21"/>
+          <w:lang w:val="en-US" w:eastAsia="fr-FR"/>
+        </w:rPr>
+        <w:t> :</w:t>
+      </w:r>
       <w:proofErr w:type="gramEnd"/>
       <w:r>
         <w:rPr>
           <w:rFonts w:ascii="Consolas" w:eastAsia="Times New Roman" w:hAnsi="Consolas" w:cs="Consolas"/>
-          <w:color w:val="9CDCFE"/>
-          <w:sz w:val="21"/>
-          <w:szCs w:val="21"/>
-          <w:lang w:eastAsia="fr-FR"/>
-        </w:rPr>
-        <w:t>"</w:t>
-      </w:r>
-      <w:r>
-        <w:rPr>
-          <w:rFonts w:ascii="Consolas" w:eastAsia="Times New Roman" w:hAnsi="Consolas" w:cs="Consolas"/>
-          <w:color w:val="D4D4D4"/>
-          <w:sz w:val="21"/>
-          <w:szCs w:val="21"/>
-          <w:lang w:eastAsia="fr-FR"/>
-        </w:rPr>
-        <w:t>: </w:t>
-      </w:r>
-      <w:r>
-        <w:rPr>
-          <w:rFonts w:ascii="Consolas" w:eastAsia="Times New Roman" w:hAnsi="Consolas" w:cs="Consolas"/>
-          <w:color w:val="CE9178"/>
-          <w:sz w:val="21"/>
-          <w:szCs w:val="21"/>
-          <w:lang w:eastAsia="fr-FR"/>
-        </w:rPr>
-        <w:t>"Nom du produit (Code produit)"</w:t>
-      </w:r>
-      <w:r>
-        <w:rPr>
-          <w:rFonts w:ascii="Consolas" w:eastAsia="Times New Roman" w:hAnsi="Consolas" w:cs="Consolas"/>
-          <w:color w:val="D4D4D4"/>
-          <w:sz w:val="21"/>
-          <w:szCs w:val="21"/>
-          <w:lang w:eastAsia="fr-FR"/>
-        </w:rPr>
-        <w:t>,</w:t>
+          <w:color w:val="D4D4D4"/>
+          <w:sz w:val="21"/>
+          <w:szCs w:val="21"/>
+          <w:lang w:val="en-US" w:eastAsia="fr-FR"/>
+        </w:rPr>
+        <w:t>[</w:t>
       </w:r>
     </w:p>
     <w:p>
@@ -5924,7 +5831,7 @@
           <w:color w:val="D4D4D4"/>
           <w:sz w:val="21"/>
           <w:szCs w:val="21"/>
-          <w:lang w:eastAsia="fr-FR"/>
+          <w:lang w:val="en-US" w:eastAsia="fr-FR"/>
         </w:rPr>
       </w:pPr>
       <w:r>
@@ -5933,61 +5840,9 @@
           <w:color w:val="D4D4D4"/>
           <w:sz w:val="21"/>
           <w:szCs w:val="21"/>
-          <w:lang w:eastAsia="fr-FR"/>
-        </w:rPr>
-        <w:t>            </w:t>
-      </w:r>
-      <w:r>
-        <w:rPr>
-          <w:rFonts w:ascii="Consolas" w:eastAsia="Times New Roman" w:hAnsi="Consolas" w:cs="Consolas"/>
-          <w:color w:val="9CDCFE"/>
-          <w:sz w:val="21"/>
-          <w:szCs w:val="21"/>
-          <w:lang w:eastAsia="fr-FR"/>
-        </w:rPr>
-        <w:t>"</w:t>
-      </w:r>
-      <w:proofErr w:type="gramStart"/>
-      <w:r>
-        <w:rPr>
-          <w:rFonts w:ascii="Consolas" w:eastAsia="Times New Roman" w:hAnsi="Consolas" w:cs="Consolas"/>
-          <w:color w:val="9CDCFE"/>
-          <w:sz w:val="21"/>
-          <w:szCs w:val="21"/>
-          <w:lang w:eastAsia="fr-FR"/>
-        </w:rPr>
-        <w:t>file</w:t>
-      </w:r>
-      <w:proofErr w:type="gramEnd"/>
-      <w:r>
-        <w:rPr>
-          <w:rFonts w:ascii="Consolas" w:eastAsia="Times New Roman" w:hAnsi="Consolas" w:cs="Consolas"/>
-          <w:color w:val="9CDCFE"/>
-          <w:sz w:val="21"/>
-          <w:szCs w:val="21"/>
-          <w:lang w:eastAsia="fr-FR"/>
-        </w:rPr>
-        <w:t>"</w:t>
-      </w:r>
-      <w:r>
-        <w:rPr>
-          <w:rFonts w:ascii="Consolas" w:eastAsia="Times New Roman" w:hAnsi="Consolas" w:cs="Consolas"/>
-          <w:color w:val="D4D4D4"/>
-          <w:sz w:val="21"/>
-          <w:szCs w:val="21"/>
-          <w:lang w:eastAsia="fr-FR"/>
-        </w:rPr>
-        <w:t>: </w:t>
-      </w:r>
-      <w:r>
-        <w:rPr>
-          <w:rFonts w:ascii="Consolas" w:eastAsia="Times New Roman" w:hAnsi="Consolas" w:cs="Consolas"/>
-          <w:color w:val="CE9178"/>
-          <w:sz w:val="21"/>
-          <w:szCs w:val="21"/>
-          <w:lang w:eastAsia="fr-FR"/>
-        </w:rPr>
-        <w:t>"Nom du fichier sans l'extension"</w:t>
+          <w:lang w:val="en-US" w:eastAsia="fr-FR"/>
+        </w:rPr>
+        <w:t>        {</w:t>
       </w:r>
     </w:p>
     <w:p>
@@ -6008,9 +5863,83 @@
           <w:color w:val="D4D4D4"/>
           <w:sz w:val="21"/>
           <w:szCs w:val="21"/>
-          <w:lang w:eastAsia="fr-FR"/>
-        </w:rPr>
-        <w:t>        },</w:t>
+          <w:lang w:val="en-US" w:eastAsia="fr-FR"/>
+        </w:rPr>
+        <w:t>            </w:t>
+      </w:r>
+      <w:r>
+        <w:rPr>
+          <w:rFonts w:ascii="Consolas" w:eastAsia="Times New Roman" w:hAnsi="Consolas" w:cs="Consolas"/>
+          <w:color w:val="9CDCFE"/>
+          <w:sz w:val="21"/>
+          <w:szCs w:val="21"/>
+          <w:lang w:eastAsia="fr-FR"/>
+        </w:rPr>
+        <w:t>"</w:t>
+      </w:r>
+      <w:proofErr w:type="spellStart"/>
+      <w:r>
+        <w:rPr>
+          <w:rFonts w:ascii="Consolas" w:eastAsia="Times New Roman" w:hAnsi="Consolas" w:cs="Consolas"/>
+          <w:color w:val="9CDCFE"/>
+          <w:sz w:val="21"/>
+          <w:szCs w:val="21"/>
+          <w:lang w:eastAsia="fr-FR"/>
+        </w:rPr>
+        <w:t>name</w:t>
+      </w:r>
+      <w:proofErr w:type="spellEnd"/>
+      <w:proofErr w:type="gramStart"/>
+      <w:r>
+        <w:rPr>
+          <w:rFonts w:ascii="Consolas" w:eastAsia="Times New Roman" w:hAnsi="Consolas" w:cs="Consolas"/>
+          <w:color w:val="9CDCFE"/>
+          <w:sz w:val="21"/>
+          <w:szCs w:val="21"/>
+          <w:lang w:eastAsia="fr-FR"/>
+        </w:rPr>
+        <w:t>"</w:t>
+      </w:r>
+      <w:r>
+        <w:rPr>
+          <w:rFonts w:ascii="Consolas" w:eastAsia="Times New Roman" w:hAnsi="Consolas" w:cs="Consolas"/>
+          <w:color w:val="D4D4D4"/>
+          <w:sz w:val="21"/>
+          <w:szCs w:val="21"/>
+          <w:lang w:eastAsia="fr-FR"/>
+        </w:rPr>
+        <w:t>:</w:t>
+      </w:r>
+      <w:proofErr w:type="gramEnd"/>
+      <w:r>
+        <w:rPr>
+          <w:rFonts w:ascii="Consolas" w:eastAsia="Times New Roman" w:hAnsi="Consolas" w:cs="Consolas"/>
+          <w:color w:val="D4D4D4"/>
+          <w:sz w:val="21"/>
+          <w:szCs w:val="21"/>
+          <w:lang w:eastAsia="fr-FR"/>
+        </w:rPr>
+        <w:t> </w:t>
+      </w:r>
+      <w:r>
+        <w:rPr>
+          <w:rFonts w:ascii="Consolas" w:eastAsia="Times New Roman" w:hAnsi="Consolas" w:cs="Consolas"/>
+          <w:color w:val="CE9178"/>
+          <w:sz w:val="21"/>
+          <w:szCs w:val="21"/>
+          <w:lang w:eastAsia="fr-FR"/>
+        </w:rPr>
+        <w:t>"Nom du produit (Code produit)"</w:t>
+      </w:r>
+      <w:r>
+        <w:rPr>
+          <w:rFonts w:ascii="Consolas" w:eastAsia="Times New Roman" w:hAnsi="Consolas" w:cs="Consolas"/>
+          <w:color w:val="D4D4D4"/>
+          <w:sz w:val="21"/>
+          <w:szCs w:val="21"/>
+          <w:lang w:eastAsia="fr-FR"/>
+        </w:rPr>
+        <w:t>,</w:t>
       </w:r>
     </w:p>
     <w:p>
@@ -6033,7 +5962,59 @@
           <w:szCs w:val="21"/>
           <w:lang w:eastAsia="fr-FR"/>
         </w:rPr>
-        <w:t>        {</w:t>
+        <w:t>            </w:t>
+      </w:r>
+      <w:r>
+        <w:rPr>
+          <w:rFonts w:ascii="Consolas" w:eastAsia="Times New Roman" w:hAnsi="Consolas" w:cs="Consolas"/>
+          <w:color w:val="9CDCFE"/>
+          <w:sz w:val="21"/>
+          <w:szCs w:val="21"/>
+          <w:lang w:eastAsia="fr-FR"/>
+        </w:rPr>
+        <w:t>"file</w:t>
+      </w:r>
+      <w:proofErr w:type="gramStart"/>
+      <w:r>
+        <w:rPr>
+          <w:rFonts w:ascii="Consolas" w:eastAsia="Times New Roman" w:hAnsi="Consolas" w:cs="Consolas"/>
+          <w:color w:val="9CDCFE"/>
+          <w:sz w:val="21"/>
+          <w:szCs w:val="21"/>
+          <w:lang w:eastAsia="fr-FR"/>
+        </w:rPr>
+        <w:t>"</w:t>
+      </w:r>
+      <w:r>
+        <w:rPr>
+          <w:rFonts w:ascii="Consolas" w:eastAsia="Times New Roman" w:hAnsi="Consolas" w:cs="Consolas"/>
+          <w:color w:val="D4D4D4"/>
+          <w:sz w:val="21"/>
+          <w:szCs w:val="21"/>
+          <w:lang w:eastAsia="fr-FR"/>
+        </w:rPr>
+        <w:t>:</w:t>
+      </w:r>
+      <w:proofErr w:type="gramEnd"/>
+      <w:r>
+        <w:rPr>
+          <w:rFonts w:ascii="Consolas" w:eastAsia="Times New Roman" w:hAnsi="Consolas" w:cs="Consolas"/>
+          <w:color w:val="D4D4D4"/>
+          <w:sz w:val="21"/>
+          <w:szCs w:val="21"/>
+          <w:lang w:eastAsia="fr-FR"/>
+        </w:rPr>
+        <w:t> </w:t>
+      </w:r>
+      <w:r>
+        <w:rPr>
+          <w:rFonts w:ascii="Consolas" w:eastAsia="Times New Roman" w:hAnsi="Consolas" w:cs="Consolas"/>
+          <w:color w:val="CE9178"/>
+          <w:sz w:val="21"/>
+          <w:szCs w:val="21"/>
+          <w:lang w:eastAsia="fr-FR"/>
+        </w:rPr>
+        <w:t>"Nom du fichier sans l'extension"</w:t>
       </w:r>
     </w:p>
     <w:p>
@@ -6056,17 +6037,7 @@
           <w:szCs w:val="21"/>
           <w:lang w:eastAsia="fr-FR"/>
         </w:rPr>
-        <w:t>            </w:t>
-      </w:r>
-      <w:r>
-        <w:rPr>
-          <w:rFonts w:ascii="Consolas" w:eastAsia="Times New Roman" w:hAnsi="Consolas" w:cs="Consolas"/>
-          <w:color w:val="F44747"/>
-          <w:sz w:val="21"/>
-          <w:szCs w:val="21"/>
-          <w:lang w:eastAsia="fr-FR"/>
-        </w:rPr>
-        <w:t>...</w:t>
+        <w:t>        },</w:t>
       </w:r>
     </w:p>
     <w:p>
@@ -6089,7 +6060,7 @@
           <w:szCs w:val="21"/>
           <w:lang w:eastAsia="fr-FR"/>
         </w:rPr>
-        <w:t>        }</w:t>
+        <w:t>        {</w:t>
       </w:r>
     </w:p>
     <w:p>
@@ -6112,7 +6083,17 @@
           <w:szCs w:val="21"/>
           <w:lang w:eastAsia="fr-FR"/>
         </w:rPr>
-        <w:t>    ]</w:t>
+        <w:t>            </w:t>
+      </w:r>
+      <w:r>
+        <w:rPr>
+          <w:rFonts w:ascii="Consolas" w:eastAsia="Times New Roman" w:hAnsi="Consolas" w:cs="Consolas"/>
+          <w:color w:val="F44747"/>
+          <w:sz w:val="21"/>
+          <w:szCs w:val="21"/>
+          <w:lang w:eastAsia="fr-FR"/>
+        </w:rPr>
+        <w:t>...</w:t>
       </w:r>
     </w:p>
     <w:p>
@@ -6135,10 +6116,1240 @@
           <w:szCs w:val="21"/>
           <w:lang w:eastAsia="fr-FR"/>
         </w:rPr>
+        <w:t>        }</w:t>
+      </w:r>
+    </w:p>
+    <w:p>
+      <w:pPr>
+        <w:shd w:val="clear" w:color="auto" w:fill="1E1E1E"/>
+        <w:spacing w:after="0" w:line="285" w:lineRule="atLeast"/>
+        <w:rPr>
+          <w:rFonts w:ascii="Consolas" w:eastAsia="Times New Roman" w:hAnsi="Consolas" w:cs="Consolas"/>
+          <w:color w:val="D4D4D4"/>
+          <w:sz w:val="21"/>
+          <w:szCs w:val="21"/>
+          <w:lang w:eastAsia="fr-FR"/>
+        </w:rPr>
+      </w:pPr>
+      <w:r>
+        <w:rPr>
+          <w:rFonts w:ascii="Consolas" w:eastAsia="Times New Roman" w:hAnsi="Consolas" w:cs="Consolas"/>
+          <w:color w:val="D4D4D4"/>
+          <w:sz w:val="21"/>
+          <w:szCs w:val="21"/>
+          <w:lang w:eastAsia="fr-FR"/>
+        </w:rPr>
+        <w:t>    ]</w:t>
+      </w:r>
+    </w:p>
+    <w:p>
+      <w:pPr>
+        <w:shd w:val="clear" w:color="auto" w:fill="1E1E1E"/>
+        <w:spacing w:after="0" w:line="285" w:lineRule="atLeast"/>
+        <w:rPr>
+          <w:rFonts w:ascii="Consolas" w:eastAsia="Times New Roman" w:hAnsi="Consolas" w:cs="Consolas"/>
+          <w:color w:val="D4D4D4"/>
+          <w:sz w:val="21"/>
+          <w:szCs w:val="21"/>
+          <w:lang w:eastAsia="fr-FR"/>
+        </w:rPr>
+      </w:pPr>
+      <w:r>
+        <w:rPr>
+          <w:rFonts w:ascii="Consolas" w:eastAsia="Times New Roman" w:hAnsi="Consolas" w:cs="Consolas"/>
+          <w:color w:val="D4D4D4"/>
+          <w:sz w:val="21"/>
+          <w:szCs w:val="21"/>
+          <w:lang w:eastAsia="fr-FR"/>
+        </w:rPr>
         <w:t>}</w:t>
       </w:r>
     </w:p>
     <w:p/>
+    <w:p>
+      <w:proofErr w:type="spellStart"/>
+      <w:r>
+        <w:t>Todo</w:t>
+      </w:r>
+      <w:proofErr w:type="spellEnd"/>
+      <w:r>
+        <w:t xml:space="preserve"> document </w:t>
+      </w:r>
+      <w:proofErr w:type="spellStart"/>
+      <w:r>
+        <w:t>customAttributes</w:t>
+      </w:r>
+      <w:proofErr w:type="spellEnd"/>
+      <w:r>
+        <w:t> :</w:t>
+      </w:r>
+    </w:p>
+    <w:p>
+      <w:pPr>
+        <w:shd w:val="clear" w:color="auto" w:fill="1F1F1F"/>
+        <w:spacing w:after="0" w:line="285" w:lineRule="atLeast"/>
+        <w:rPr>
+          <w:rFonts w:ascii="Consolas" w:eastAsia="Times New Roman" w:hAnsi="Consolas" w:cs="Times New Roman"/>
+          <w:color w:val="CCCCCC"/>
+          <w:sz w:val="21"/>
+          <w:szCs w:val="21"/>
+          <w:lang w:eastAsia="fr-FR"/>
+        </w:rPr>
+      </w:pPr>
+      <w:r>
+        <w:rPr>
+          <w:rFonts w:ascii="Consolas" w:eastAsia="Times New Roman" w:hAnsi="Consolas" w:cs="Times New Roman"/>
+          <w:color w:val="CCCCCC"/>
+          <w:sz w:val="21"/>
+          <w:szCs w:val="21"/>
+          <w:lang w:eastAsia="fr-FR"/>
+        </w:rPr>
+        <w:t xml:space="preserve">            </w:t>
+      </w:r>
+      <w:r>
+        <w:rPr>
+          <w:rFonts w:ascii="Consolas" w:eastAsia="Times New Roman" w:hAnsi="Consolas" w:cs="Times New Roman"/>
+          <w:color w:val="9CDCFE"/>
+          <w:sz w:val="21"/>
+          <w:szCs w:val="21"/>
+          <w:lang w:eastAsia="fr-FR"/>
+        </w:rPr>
+        <w:t>"</w:t>
+      </w:r>
+      <w:proofErr w:type="spellStart"/>
+      <w:r>
+        <w:rPr>
+          <w:rFonts w:ascii="Consolas" w:eastAsia="Times New Roman" w:hAnsi="Consolas" w:cs="Times New Roman"/>
+          <w:color w:val="9CDCFE"/>
+          <w:sz w:val="21"/>
+          <w:szCs w:val="21"/>
+          <w:lang w:eastAsia="fr-FR"/>
+        </w:rPr>
+        <w:t>customAttributes</w:t>
+      </w:r>
+      <w:proofErr w:type="spellEnd"/>
+      <w:proofErr w:type="gramStart"/>
+      <w:r>
+        <w:rPr>
+          <w:rFonts w:ascii="Consolas" w:eastAsia="Times New Roman" w:hAnsi="Consolas" w:cs="Times New Roman"/>
+          <w:color w:val="9CDCFE"/>
+          <w:sz w:val="21"/>
+          <w:szCs w:val="21"/>
+          <w:lang w:eastAsia="fr-FR"/>
+        </w:rPr>
+        <w:t>"</w:t>
+      </w:r>
+      <w:r>
+        <w:rPr>
+          <w:rFonts w:ascii="Consolas" w:eastAsia="Times New Roman" w:hAnsi="Consolas" w:cs="Times New Roman"/>
+          <w:color w:val="CCCCCC"/>
+          <w:sz w:val="21"/>
+          <w:szCs w:val="21"/>
+          <w:lang w:eastAsia="fr-FR"/>
+        </w:rPr>
+        <w:t>:</w:t>
+      </w:r>
+      <w:proofErr w:type="gramEnd"/>
+    </w:p>
+    <w:p>
+      <w:pPr>
+        <w:shd w:val="clear" w:color="auto" w:fill="1F1F1F"/>
+        <w:spacing w:after="0" w:line="285" w:lineRule="atLeast"/>
+        <w:rPr>
+          <w:rFonts w:ascii="Consolas" w:eastAsia="Times New Roman" w:hAnsi="Consolas" w:cs="Times New Roman"/>
+          <w:color w:val="CCCCCC"/>
+          <w:sz w:val="21"/>
+          <w:szCs w:val="21"/>
+          <w:lang w:eastAsia="fr-FR"/>
+        </w:rPr>
+      </w:pPr>
+      <w:r>
+        <w:rPr>
+          <w:rFonts w:ascii="Consolas" w:eastAsia="Times New Roman" w:hAnsi="Consolas" w:cs="Times New Roman"/>
+          <w:color w:val="CCCCCC"/>
+          <w:sz w:val="21"/>
+          <w:szCs w:val="21"/>
+          <w:lang w:eastAsia="fr-FR"/>
+        </w:rPr>
+        <w:t>                [</w:t>
+      </w:r>
+    </w:p>
+    <w:p>
+      <w:pPr>
+        <w:shd w:val="clear" w:color="auto" w:fill="1F1F1F"/>
+        <w:spacing w:after="0" w:line="285" w:lineRule="atLeast"/>
+        <w:rPr>
+          <w:rFonts w:ascii="Consolas" w:eastAsia="Times New Roman" w:hAnsi="Consolas" w:cs="Times New Roman"/>
+          <w:color w:val="CCCCCC"/>
+          <w:sz w:val="21"/>
+          <w:szCs w:val="21"/>
+          <w:lang w:eastAsia="fr-FR"/>
+        </w:rPr>
+      </w:pPr>
+      <w:r>
+        <w:rPr>
+          <w:rFonts w:ascii="Consolas" w:eastAsia="Times New Roman" w:hAnsi="Consolas" w:cs="Times New Roman"/>
+          <w:color w:val="CCCCCC"/>
+          <w:sz w:val="21"/>
+          <w:szCs w:val="21"/>
+          <w:lang w:eastAsia="fr-FR"/>
+        </w:rPr>
+        <w:t>                    {</w:t>
+      </w:r>
+    </w:p>
+    <w:p>
+      <w:pPr>
+        <w:shd w:val="clear" w:color="auto" w:fill="1F1F1F"/>
+        <w:spacing w:after="0" w:line="285" w:lineRule="atLeast"/>
+        <w:rPr>
+          <w:rFonts w:ascii="Consolas" w:eastAsia="Times New Roman" w:hAnsi="Consolas" w:cs="Times New Roman"/>
+          <w:color w:val="CCCCCC"/>
+          <w:sz w:val="21"/>
+          <w:szCs w:val="21"/>
+          <w:lang w:eastAsia="fr-FR"/>
+        </w:rPr>
+      </w:pPr>
+      <w:r>
+        <w:rPr>
+          <w:rFonts w:ascii="Consolas" w:eastAsia="Times New Roman" w:hAnsi="Consolas" w:cs="Times New Roman"/>
+          <w:color w:val="CCCCCC"/>
+          <w:sz w:val="21"/>
+          <w:szCs w:val="21"/>
+          <w:lang w:eastAsia="fr-FR"/>
+        </w:rPr>
+        <w:t xml:space="preserve">                        </w:t>
+      </w:r>
+      <w:r>
+        <w:rPr>
+          <w:rFonts w:ascii="Consolas" w:eastAsia="Times New Roman" w:hAnsi="Consolas" w:cs="Times New Roman"/>
+          <w:color w:val="9CDCFE"/>
+          <w:sz w:val="21"/>
+          <w:szCs w:val="21"/>
+          <w:lang w:eastAsia="fr-FR"/>
+        </w:rPr>
+        <w:t>"</w:t>
+      </w:r>
+      <w:proofErr w:type="spellStart"/>
+      <w:r>
+        <w:rPr>
+          <w:rFonts w:ascii="Consolas" w:eastAsia="Times New Roman" w:hAnsi="Consolas" w:cs="Times New Roman"/>
+          <w:color w:val="9CDCFE"/>
+          <w:sz w:val="21"/>
+          <w:szCs w:val="21"/>
+          <w:lang w:eastAsia="fr-FR"/>
+        </w:rPr>
+        <w:t>attribute</w:t>
+      </w:r>
+      <w:proofErr w:type="spellEnd"/>
+      <w:proofErr w:type="gramStart"/>
+      <w:r>
+        <w:rPr>
+          <w:rFonts w:ascii="Consolas" w:eastAsia="Times New Roman" w:hAnsi="Consolas" w:cs="Times New Roman"/>
+          <w:color w:val="9CDCFE"/>
+          <w:sz w:val="21"/>
+          <w:szCs w:val="21"/>
+          <w:lang w:eastAsia="fr-FR"/>
+        </w:rPr>
+        <w:t>"</w:t>
+      </w:r>
+      <w:r>
+        <w:rPr>
+          <w:rFonts w:ascii="Consolas" w:eastAsia="Times New Roman" w:hAnsi="Consolas" w:cs="Times New Roman"/>
+          <w:color w:val="CCCCCC"/>
+          <w:sz w:val="21"/>
+          <w:szCs w:val="21"/>
+          <w:lang w:eastAsia="fr-FR"/>
+        </w:rPr>
+        <w:t>:</w:t>
+      </w:r>
+      <w:proofErr w:type="gramEnd"/>
+      <w:r>
+        <w:rPr>
+          <w:rFonts w:ascii="Consolas" w:eastAsia="Times New Roman" w:hAnsi="Consolas" w:cs="Times New Roman"/>
+          <w:color w:val="CE9178"/>
+          <w:sz w:val="21"/>
+          <w:szCs w:val="21"/>
+          <w:lang w:eastAsia="fr-FR"/>
+        </w:rPr>
+        <w:t>"</w:t>
+      </w:r>
+      <w:proofErr w:type="spellStart"/>
+      <w:r>
+        <w:rPr>
+          <w:rFonts w:ascii="Consolas" w:eastAsia="Times New Roman" w:hAnsi="Consolas" w:cs="Times New Roman"/>
+          <w:color w:val="CE9178"/>
+          <w:sz w:val="21"/>
+          <w:szCs w:val="21"/>
+          <w:lang w:eastAsia="fr-FR"/>
+        </w:rPr>
+        <w:t>PowerDuration</w:t>
+      </w:r>
+      <w:proofErr w:type="spellEnd"/>
+      <w:r>
+        <w:rPr>
+          <w:rFonts w:ascii="Consolas" w:eastAsia="Times New Roman" w:hAnsi="Consolas" w:cs="Times New Roman"/>
+          <w:color w:val="CE9178"/>
+          <w:sz w:val="21"/>
+          <w:szCs w:val="21"/>
+          <w:lang w:eastAsia="fr-FR"/>
+        </w:rPr>
+        <w:t>"</w:t>
+      </w:r>
+      <w:r>
+        <w:rPr>
+          <w:rFonts w:ascii="Consolas" w:eastAsia="Times New Roman" w:hAnsi="Consolas" w:cs="Times New Roman"/>
+          <w:color w:val="CCCCCC"/>
+          <w:sz w:val="21"/>
+          <w:szCs w:val="21"/>
+          <w:lang w:eastAsia="fr-FR"/>
+        </w:rPr>
+        <w:t>,</w:t>
+      </w:r>
+    </w:p>
+    <w:p>
+      <w:pPr>
+        <w:shd w:val="clear" w:color="auto" w:fill="1F1F1F"/>
+        <w:spacing w:after="0" w:line="285" w:lineRule="atLeast"/>
+        <w:rPr>
+          <w:rFonts w:ascii="Consolas" w:eastAsia="Times New Roman" w:hAnsi="Consolas" w:cs="Times New Roman"/>
+          <w:color w:val="CCCCCC"/>
+          <w:sz w:val="21"/>
+          <w:szCs w:val="21"/>
+          <w:lang w:eastAsia="fr-FR"/>
+        </w:rPr>
+      </w:pPr>
+      <w:r>
+        <w:rPr>
+          <w:rFonts w:ascii="Consolas" w:eastAsia="Times New Roman" w:hAnsi="Consolas" w:cs="Times New Roman"/>
+          <w:color w:val="CCCCCC"/>
+          <w:sz w:val="21"/>
+          <w:szCs w:val="21"/>
+          <w:lang w:eastAsia="fr-FR"/>
+        </w:rPr>
+        <w:t xml:space="preserve">                        </w:t>
+      </w:r>
+      <w:r>
+        <w:rPr>
+          <w:rFonts w:ascii="Consolas" w:eastAsia="Times New Roman" w:hAnsi="Consolas" w:cs="Times New Roman"/>
+          <w:color w:val="9CDCFE"/>
+          <w:sz w:val="21"/>
+          <w:szCs w:val="21"/>
+          <w:lang w:eastAsia="fr-FR"/>
+        </w:rPr>
+        <w:t>"</w:t>
+      </w:r>
+      <w:proofErr w:type="spellStart"/>
+      <w:r>
+        <w:rPr>
+          <w:rFonts w:ascii="Consolas" w:eastAsia="Times New Roman" w:hAnsi="Consolas" w:cs="Times New Roman"/>
+          <w:color w:val="9CDCFE"/>
+          <w:sz w:val="21"/>
+          <w:szCs w:val="21"/>
+          <w:lang w:eastAsia="fr-FR"/>
+        </w:rPr>
+        <w:t>disabled</w:t>
+      </w:r>
+      <w:proofErr w:type="spellEnd"/>
+      <w:proofErr w:type="gramStart"/>
+      <w:r>
+        <w:rPr>
+          <w:rFonts w:ascii="Consolas" w:eastAsia="Times New Roman" w:hAnsi="Consolas" w:cs="Times New Roman"/>
+          <w:color w:val="9CDCFE"/>
+          <w:sz w:val="21"/>
+          <w:szCs w:val="21"/>
+          <w:lang w:eastAsia="fr-FR"/>
+        </w:rPr>
+        <w:t>"</w:t>
+      </w:r>
+      <w:r>
+        <w:rPr>
+          <w:rFonts w:ascii="Consolas" w:eastAsia="Times New Roman" w:hAnsi="Consolas" w:cs="Times New Roman"/>
+          <w:color w:val="CCCCCC"/>
+          <w:sz w:val="21"/>
+          <w:szCs w:val="21"/>
+          <w:lang w:eastAsia="fr-FR"/>
+        </w:rPr>
+        <w:t>:</w:t>
+      </w:r>
+      <w:proofErr w:type="gramEnd"/>
+      <w:r>
+        <w:rPr>
+          <w:rFonts w:ascii="Consolas" w:eastAsia="Times New Roman" w:hAnsi="Consolas" w:cs="Times New Roman"/>
+          <w:color w:val="CCCCCC"/>
+          <w:sz w:val="21"/>
+          <w:szCs w:val="21"/>
+          <w:lang w:eastAsia="fr-FR"/>
+        </w:rPr>
+        <w:t xml:space="preserve"> </w:t>
+      </w:r>
+      <w:r>
+        <w:rPr>
+          <w:rFonts w:ascii="Consolas" w:eastAsia="Times New Roman" w:hAnsi="Consolas" w:cs="Times New Roman"/>
+          <w:color w:val="B5CEA8"/>
+          <w:sz w:val="21"/>
+          <w:szCs w:val="21"/>
+          <w:lang w:eastAsia="fr-FR"/>
+        </w:rPr>
+        <w:t>1</w:t>
+      </w:r>
+    </w:p>
+    <w:p>
+      <w:pPr>
+        <w:shd w:val="clear" w:color="auto" w:fill="1F1F1F"/>
+        <w:spacing w:after="0" w:line="285" w:lineRule="atLeast"/>
+        <w:rPr>
+          <w:rFonts w:ascii="Consolas" w:eastAsia="Times New Roman" w:hAnsi="Consolas" w:cs="Times New Roman"/>
+          <w:color w:val="CCCCCC"/>
+          <w:sz w:val="21"/>
+          <w:szCs w:val="21"/>
+          <w:lang w:eastAsia="fr-FR"/>
+        </w:rPr>
+      </w:pPr>
+      <w:r>
+        <w:rPr>
+          <w:rFonts w:ascii="Consolas" w:eastAsia="Times New Roman" w:hAnsi="Consolas" w:cs="Times New Roman"/>
+          <w:color w:val="CCCCCC"/>
+          <w:sz w:val="21"/>
+          <w:szCs w:val="21"/>
+          <w:lang w:eastAsia="fr-FR"/>
+        </w:rPr>
+        <w:t>                    },</w:t>
+      </w:r>
+    </w:p>
+    <w:p>
+      <w:pPr>
+        <w:shd w:val="clear" w:color="auto" w:fill="1F1F1F"/>
+        <w:spacing w:after="0" w:line="285" w:lineRule="atLeast"/>
+        <w:rPr>
+          <w:rFonts w:ascii="Consolas" w:eastAsia="Times New Roman" w:hAnsi="Consolas" w:cs="Times New Roman"/>
+          <w:color w:val="CCCCCC"/>
+          <w:sz w:val="21"/>
+          <w:szCs w:val="21"/>
+          <w:lang w:eastAsia="fr-FR"/>
+        </w:rPr>
+      </w:pPr>
+      <w:r>
+        <w:rPr>
+          <w:rFonts w:ascii="Consolas" w:eastAsia="Times New Roman" w:hAnsi="Consolas" w:cs="Times New Roman"/>
+          <w:color w:val="CCCCCC"/>
+          <w:sz w:val="21"/>
+          <w:szCs w:val="21"/>
+          <w:lang w:eastAsia="fr-FR"/>
+        </w:rPr>
+        <w:t>                    {</w:t>
+      </w:r>
+    </w:p>
+    <w:p>
+      <w:pPr>
+        <w:shd w:val="clear" w:color="auto" w:fill="1F1F1F"/>
+        <w:spacing w:after="0" w:line="285" w:lineRule="atLeast"/>
+        <w:rPr>
+          <w:rFonts w:ascii="Consolas" w:eastAsia="Times New Roman" w:hAnsi="Consolas" w:cs="Times New Roman"/>
+          <w:color w:val="CCCCCC"/>
+          <w:sz w:val="21"/>
+          <w:szCs w:val="21"/>
+          <w:lang w:eastAsia="fr-FR"/>
+        </w:rPr>
+      </w:pPr>
+      <w:r>
+        <w:rPr>
+          <w:rFonts w:ascii="Consolas" w:eastAsia="Times New Roman" w:hAnsi="Consolas" w:cs="Times New Roman"/>
+          <w:color w:val="CCCCCC"/>
+          <w:sz w:val="21"/>
+          <w:szCs w:val="21"/>
+          <w:lang w:eastAsia="fr-FR"/>
+        </w:rPr>
+        <w:t xml:space="preserve">                        </w:t>
+      </w:r>
+      <w:r>
+        <w:rPr>
+          <w:rFonts w:ascii="Consolas" w:eastAsia="Times New Roman" w:hAnsi="Consolas" w:cs="Times New Roman"/>
+          <w:color w:val="9CDCFE"/>
+          <w:sz w:val="21"/>
+          <w:szCs w:val="21"/>
+          <w:lang w:eastAsia="fr-FR"/>
+        </w:rPr>
+        <w:t>"</w:t>
+      </w:r>
+      <w:proofErr w:type="spellStart"/>
+      <w:r>
+        <w:rPr>
+          <w:rFonts w:ascii="Consolas" w:eastAsia="Times New Roman" w:hAnsi="Consolas" w:cs="Times New Roman"/>
+          <w:color w:val="9CDCFE"/>
+          <w:sz w:val="21"/>
+          <w:szCs w:val="21"/>
+          <w:lang w:eastAsia="fr-FR"/>
+        </w:rPr>
+        <w:t>attribute</w:t>
+      </w:r>
+      <w:proofErr w:type="spellEnd"/>
+      <w:proofErr w:type="gramStart"/>
+      <w:r>
+        <w:rPr>
+          <w:rFonts w:ascii="Consolas" w:eastAsia="Times New Roman" w:hAnsi="Consolas" w:cs="Times New Roman"/>
+          <w:color w:val="9CDCFE"/>
+          <w:sz w:val="21"/>
+          <w:szCs w:val="21"/>
+          <w:lang w:eastAsia="fr-FR"/>
+        </w:rPr>
+        <w:t>"</w:t>
+      </w:r>
+      <w:r>
+        <w:rPr>
+          <w:rFonts w:ascii="Consolas" w:eastAsia="Times New Roman" w:hAnsi="Consolas" w:cs="Times New Roman"/>
+          <w:color w:val="CCCCCC"/>
+          <w:sz w:val="21"/>
+          <w:szCs w:val="21"/>
+          <w:lang w:eastAsia="fr-FR"/>
+        </w:rPr>
+        <w:t>:</w:t>
+      </w:r>
+      <w:proofErr w:type="gramEnd"/>
+      <w:r>
+        <w:rPr>
+          <w:rFonts w:ascii="Consolas" w:eastAsia="Times New Roman" w:hAnsi="Consolas" w:cs="Times New Roman"/>
+          <w:color w:val="CE9178"/>
+          <w:sz w:val="21"/>
+          <w:szCs w:val="21"/>
+          <w:lang w:eastAsia="fr-FR"/>
+        </w:rPr>
+        <w:t>"</w:t>
+      </w:r>
+      <w:proofErr w:type="spellStart"/>
+      <w:r>
+        <w:rPr>
+          <w:rFonts w:ascii="Consolas" w:eastAsia="Times New Roman" w:hAnsi="Consolas" w:cs="Times New Roman"/>
+          <w:color w:val="CE9178"/>
+          <w:sz w:val="21"/>
+          <w:szCs w:val="21"/>
+          <w:lang w:eastAsia="fr-FR"/>
+        </w:rPr>
+        <w:t>PresentValue</w:t>
+      </w:r>
+      <w:proofErr w:type="spellEnd"/>
+      <w:r>
+        <w:rPr>
+          <w:rFonts w:ascii="Consolas" w:eastAsia="Times New Roman" w:hAnsi="Consolas" w:cs="Times New Roman"/>
+          <w:color w:val="CE9178"/>
+          <w:sz w:val="21"/>
+          <w:szCs w:val="21"/>
+          <w:lang w:eastAsia="fr-FR"/>
+        </w:rPr>
+        <w:t>"</w:t>
+      </w:r>
+      <w:r>
+        <w:rPr>
+          <w:rFonts w:ascii="Consolas" w:eastAsia="Times New Roman" w:hAnsi="Consolas" w:cs="Times New Roman"/>
+          <w:color w:val="CCCCCC"/>
+          <w:sz w:val="21"/>
+          <w:szCs w:val="21"/>
+          <w:lang w:eastAsia="fr-FR"/>
+        </w:rPr>
+        <w:t>,</w:t>
+      </w:r>
+    </w:p>
+    <w:p>
+      <w:pPr>
+        <w:shd w:val="clear" w:color="auto" w:fill="1F1F1F"/>
+        <w:spacing w:after="0" w:line="285" w:lineRule="atLeast"/>
+        <w:rPr>
+          <w:rFonts w:ascii="Consolas" w:eastAsia="Times New Roman" w:hAnsi="Consolas" w:cs="Times New Roman"/>
+          <w:color w:val="CCCCCC"/>
+          <w:sz w:val="21"/>
+          <w:szCs w:val="21"/>
+          <w:lang w:eastAsia="fr-FR"/>
+        </w:rPr>
+      </w:pPr>
+      <w:r>
+        <w:rPr>
+          <w:rFonts w:ascii="Consolas" w:eastAsia="Times New Roman" w:hAnsi="Consolas" w:cs="Times New Roman"/>
+          <w:color w:val="CCCCCC"/>
+          <w:sz w:val="21"/>
+          <w:szCs w:val="21"/>
+          <w:lang w:eastAsia="fr-FR"/>
+        </w:rPr>
+        <w:t xml:space="preserve">                        </w:t>
+      </w:r>
+      <w:r>
+        <w:rPr>
+          <w:rFonts w:ascii="Consolas" w:eastAsia="Times New Roman" w:hAnsi="Consolas" w:cs="Times New Roman"/>
+          <w:color w:val="9CDCFE"/>
+          <w:sz w:val="21"/>
+          <w:szCs w:val="21"/>
+          <w:lang w:eastAsia="fr-FR"/>
+        </w:rPr>
+        <w:t>"</w:t>
+      </w:r>
+      <w:proofErr w:type="spellStart"/>
+      <w:r>
+        <w:rPr>
+          <w:rFonts w:ascii="Consolas" w:eastAsia="Times New Roman" w:hAnsi="Consolas" w:cs="Times New Roman"/>
+          <w:color w:val="9CDCFE"/>
+          <w:sz w:val="21"/>
+          <w:szCs w:val="21"/>
+          <w:lang w:eastAsia="fr-FR"/>
+        </w:rPr>
+        <w:t>Data.unit</w:t>
+      </w:r>
+      <w:proofErr w:type="spellEnd"/>
+      <w:proofErr w:type="gramStart"/>
+      <w:r>
+        <w:rPr>
+          <w:rFonts w:ascii="Consolas" w:eastAsia="Times New Roman" w:hAnsi="Consolas" w:cs="Times New Roman"/>
+          <w:color w:val="9CDCFE"/>
+          <w:sz w:val="21"/>
+          <w:szCs w:val="21"/>
+          <w:lang w:eastAsia="fr-FR"/>
+        </w:rPr>
+        <w:t>"</w:t>
+      </w:r>
+      <w:r>
+        <w:rPr>
+          <w:rFonts w:ascii="Consolas" w:eastAsia="Times New Roman" w:hAnsi="Consolas" w:cs="Times New Roman"/>
+          <w:color w:val="CCCCCC"/>
+          <w:sz w:val="21"/>
+          <w:szCs w:val="21"/>
+          <w:lang w:eastAsia="fr-FR"/>
+        </w:rPr>
+        <w:t>:</w:t>
+      </w:r>
+      <w:proofErr w:type="gramEnd"/>
+      <w:r>
+        <w:rPr>
+          <w:rFonts w:ascii="Consolas" w:eastAsia="Times New Roman" w:hAnsi="Consolas" w:cs="Times New Roman"/>
+          <w:color w:val="CCCCCC"/>
+          <w:sz w:val="21"/>
+          <w:szCs w:val="21"/>
+          <w:lang w:eastAsia="fr-FR"/>
+        </w:rPr>
+        <w:t xml:space="preserve"> [[</w:t>
+      </w:r>
+      <w:r>
+        <w:rPr>
+          <w:rFonts w:ascii="Consolas" w:eastAsia="Times New Roman" w:hAnsi="Consolas" w:cs="Times New Roman"/>
+          <w:color w:val="CE9178"/>
+          <w:sz w:val="21"/>
+          <w:szCs w:val="21"/>
+          <w:lang w:eastAsia="fr-FR"/>
+        </w:rPr>
+        <w:t>"°"</w:t>
+      </w:r>
+      <w:r>
+        <w:rPr>
+          <w:rFonts w:ascii="Consolas" w:eastAsia="Times New Roman" w:hAnsi="Consolas" w:cs="Times New Roman"/>
+          <w:color w:val="CCCCCC"/>
+          <w:sz w:val="21"/>
+          <w:szCs w:val="21"/>
+          <w:lang w:eastAsia="fr-FR"/>
+        </w:rPr>
+        <w:t>,</w:t>
+      </w:r>
+      <w:r>
+        <w:rPr>
+          <w:rFonts w:ascii="Consolas" w:eastAsia="Times New Roman" w:hAnsi="Consolas" w:cs="Times New Roman"/>
+          <w:color w:val="CE9178"/>
+          <w:sz w:val="21"/>
+          <w:szCs w:val="21"/>
+          <w:lang w:eastAsia="fr-FR"/>
+        </w:rPr>
+        <w:t>"°"</w:t>
+      </w:r>
+      <w:r>
+        <w:rPr>
+          <w:rFonts w:ascii="Consolas" w:eastAsia="Times New Roman" w:hAnsi="Consolas" w:cs="Times New Roman"/>
+          <w:color w:val="CCCCCC"/>
+          <w:sz w:val="21"/>
+          <w:szCs w:val="21"/>
+          <w:lang w:eastAsia="fr-FR"/>
+        </w:rPr>
+        <w:t>]],</w:t>
+      </w:r>
+    </w:p>
+    <w:p>
+      <w:pPr>
+        <w:shd w:val="clear" w:color="auto" w:fill="1F1F1F"/>
+        <w:spacing w:after="0" w:line="285" w:lineRule="atLeast"/>
+        <w:rPr>
+          <w:rFonts w:ascii="Consolas" w:eastAsia="Times New Roman" w:hAnsi="Consolas" w:cs="Times New Roman"/>
+          <w:color w:val="CCCCCC"/>
+          <w:sz w:val="21"/>
+          <w:szCs w:val="21"/>
+          <w:lang w:eastAsia="fr-FR"/>
+        </w:rPr>
+      </w:pPr>
+      <w:r>
+        <w:rPr>
+          <w:rFonts w:ascii="Consolas" w:eastAsia="Times New Roman" w:hAnsi="Consolas" w:cs="Times New Roman"/>
+          <w:color w:val="CCCCCC"/>
+          <w:sz w:val="21"/>
+          <w:szCs w:val="21"/>
+          <w:lang w:eastAsia="fr-FR"/>
+        </w:rPr>
+        <w:t xml:space="preserve">                        </w:t>
+      </w:r>
+      <w:r>
+        <w:rPr>
+          <w:rFonts w:ascii="Consolas" w:eastAsia="Times New Roman" w:hAnsi="Consolas" w:cs="Times New Roman"/>
+          <w:color w:val="9CDCFE"/>
+          <w:sz w:val="21"/>
+          <w:szCs w:val="21"/>
+          <w:lang w:eastAsia="fr-FR"/>
+        </w:rPr>
+        <w:t>"</w:t>
+      </w:r>
+      <w:proofErr w:type="spellStart"/>
+      <w:r>
+        <w:rPr>
+          <w:rFonts w:ascii="Consolas" w:eastAsia="Times New Roman" w:hAnsi="Consolas" w:cs="Times New Roman"/>
+          <w:color w:val="9CDCFE"/>
+          <w:sz w:val="21"/>
+          <w:szCs w:val="21"/>
+          <w:lang w:eastAsia="fr-FR"/>
+        </w:rPr>
+        <w:t>Data.comment</w:t>
+      </w:r>
+      <w:proofErr w:type="spellEnd"/>
+      <w:proofErr w:type="gramStart"/>
+      <w:r>
+        <w:rPr>
+          <w:rFonts w:ascii="Consolas" w:eastAsia="Times New Roman" w:hAnsi="Consolas" w:cs="Times New Roman"/>
+          <w:color w:val="9CDCFE"/>
+          <w:sz w:val="21"/>
+          <w:szCs w:val="21"/>
+          <w:lang w:eastAsia="fr-FR"/>
+        </w:rPr>
+        <w:t>"</w:t>
+      </w:r>
+      <w:r>
+        <w:rPr>
+          <w:rFonts w:ascii="Consolas" w:eastAsia="Times New Roman" w:hAnsi="Consolas" w:cs="Times New Roman"/>
+          <w:color w:val="CCCCCC"/>
+          <w:sz w:val="21"/>
+          <w:szCs w:val="21"/>
+          <w:lang w:eastAsia="fr-FR"/>
+        </w:rPr>
+        <w:t>:</w:t>
+      </w:r>
+      <w:proofErr w:type="gramEnd"/>
+      <w:r>
+        <w:rPr>
+          <w:rFonts w:ascii="Consolas" w:eastAsia="Times New Roman" w:hAnsi="Consolas" w:cs="Times New Roman"/>
+          <w:color w:val="CCCCCC"/>
+          <w:sz w:val="21"/>
+          <w:szCs w:val="21"/>
+          <w:lang w:eastAsia="fr-FR"/>
+        </w:rPr>
+        <w:t xml:space="preserve"> [[</w:t>
+      </w:r>
+      <w:r>
+        <w:rPr>
+          <w:rFonts w:ascii="Consolas" w:eastAsia="Times New Roman" w:hAnsi="Consolas" w:cs="Times New Roman"/>
+          <w:color w:val="CE9178"/>
+          <w:sz w:val="21"/>
+          <w:szCs w:val="21"/>
+          <w:lang w:eastAsia="fr-FR"/>
+        </w:rPr>
+        <w:t>"---"</w:t>
+      </w:r>
+      <w:r>
+        <w:rPr>
+          <w:rFonts w:ascii="Consolas" w:eastAsia="Times New Roman" w:hAnsi="Consolas" w:cs="Times New Roman"/>
+          <w:color w:val="CCCCCC"/>
+          <w:sz w:val="21"/>
+          <w:szCs w:val="21"/>
+          <w:lang w:eastAsia="fr-FR"/>
+        </w:rPr>
+        <w:t>,</w:t>
+      </w:r>
+      <w:r>
+        <w:rPr>
+          <w:rFonts w:ascii="Consolas" w:eastAsia="Times New Roman" w:hAnsi="Consolas" w:cs="Times New Roman"/>
+          <w:color w:val="CE9178"/>
+          <w:sz w:val="21"/>
+          <w:szCs w:val="21"/>
+          <w:lang w:eastAsia="fr-FR"/>
+        </w:rPr>
+        <w:t>"---"</w:t>
+      </w:r>
+      <w:r>
+        <w:rPr>
+          <w:rFonts w:ascii="Consolas" w:eastAsia="Times New Roman" w:hAnsi="Consolas" w:cs="Times New Roman"/>
+          <w:color w:val="CCCCCC"/>
+          <w:sz w:val="21"/>
+          <w:szCs w:val="21"/>
+          <w:lang w:eastAsia="fr-FR"/>
+        </w:rPr>
+        <w:t>]],</w:t>
+      </w:r>
+    </w:p>
+    <w:p>
+      <w:pPr>
+        <w:shd w:val="clear" w:color="auto" w:fill="1F1F1F"/>
+        <w:spacing w:after="0" w:line="285" w:lineRule="atLeast"/>
+        <w:rPr>
+          <w:rFonts w:ascii="Consolas" w:eastAsia="Times New Roman" w:hAnsi="Consolas" w:cs="Times New Roman"/>
+          <w:color w:val="CCCCCC"/>
+          <w:sz w:val="21"/>
+          <w:szCs w:val="21"/>
+          <w:lang w:eastAsia="fr-FR"/>
+        </w:rPr>
+      </w:pPr>
+      <w:r>
+        <w:rPr>
+          <w:rFonts w:ascii="Consolas" w:eastAsia="Times New Roman" w:hAnsi="Consolas" w:cs="Times New Roman"/>
+          <w:color w:val="CCCCCC"/>
+          <w:sz w:val="21"/>
+          <w:szCs w:val="21"/>
+          <w:lang w:eastAsia="fr-FR"/>
+        </w:rPr>
+        <w:t xml:space="preserve">                        </w:t>
+      </w:r>
+      <w:r>
+        <w:rPr>
+          <w:rFonts w:ascii="Consolas" w:eastAsia="Times New Roman" w:hAnsi="Consolas" w:cs="Times New Roman"/>
+          <w:color w:val="9CDCFE"/>
+          <w:sz w:val="21"/>
+          <w:szCs w:val="21"/>
+          <w:lang w:eastAsia="fr-FR"/>
+        </w:rPr>
+        <w:t>"</w:t>
+      </w:r>
+      <w:proofErr w:type="spellStart"/>
+      <w:r>
+        <w:rPr>
+          <w:rFonts w:ascii="Consolas" w:eastAsia="Times New Roman" w:hAnsi="Consolas" w:cs="Times New Roman"/>
+          <w:color w:val="9CDCFE"/>
+          <w:sz w:val="21"/>
+          <w:szCs w:val="21"/>
+          <w:lang w:eastAsia="fr-FR"/>
+        </w:rPr>
+        <w:t>Data.range</w:t>
+      </w:r>
+      <w:proofErr w:type="spellEnd"/>
+      <w:proofErr w:type="gramStart"/>
+      <w:r>
+        <w:rPr>
+          <w:rFonts w:ascii="Consolas" w:eastAsia="Times New Roman" w:hAnsi="Consolas" w:cs="Times New Roman"/>
+          <w:color w:val="9CDCFE"/>
+          <w:sz w:val="21"/>
+          <w:szCs w:val="21"/>
+          <w:lang w:eastAsia="fr-FR"/>
+        </w:rPr>
+        <w:t>"</w:t>
+      </w:r>
+      <w:r>
+        <w:rPr>
+          <w:rFonts w:ascii="Consolas" w:eastAsia="Times New Roman" w:hAnsi="Consolas" w:cs="Times New Roman"/>
+          <w:color w:val="CCCCCC"/>
+          <w:sz w:val="21"/>
+          <w:szCs w:val="21"/>
+          <w:lang w:eastAsia="fr-FR"/>
+        </w:rPr>
+        <w:t>:</w:t>
+      </w:r>
+      <w:proofErr w:type="gramEnd"/>
+      <w:r>
+        <w:rPr>
+          <w:rFonts w:ascii="Consolas" w:eastAsia="Times New Roman" w:hAnsi="Consolas" w:cs="Times New Roman"/>
+          <w:color w:val="CCCCCC"/>
+          <w:sz w:val="21"/>
+          <w:szCs w:val="21"/>
+          <w:lang w:eastAsia="fr-FR"/>
+        </w:rPr>
+        <w:t xml:space="preserve"> [[</w:t>
+      </w:r>
+      <w:r>
+        <w:rPr>
+          <w:rFonts w:ascii="Consolas" w:eastAsia="Times New Roman" w:hAnsi="Consolas" w:cs="Times New Roman"/>
+          <w:color w:val="B5CEA8"/>
+          <w:sz w:val="21"/>
+          <w:szCs w:val="21"/>
+          <w:lang w:eastAsia="fr-FR"/>
+        </w:rPr>
+        <w:t>0</w:t>
+      </w:r>
+      <w:r>
+        <w:rPr>
+          <w:rFonts w:ascii="Consolas" w:eastAsia="Times New Roman" w:hAnsi="Consolas" w:cs="Times New Roman"/>
+          <w:color w:val="CCCCCC"/>
+          <w:sz w:val="21"/>
+          <w:szCs w:val="21"/>
+          <w:lang w:eastAsia="fr-FR"/>
+        </w:rPr>
+        <w:t>,</w:t>
+      </w:r>
+      <w:r>
+        <w:rPr>
+          <w:rFonts w:ascii="Consolas" w:eastAsia="Times New Roman" w:hAnsi="Consolas" w:cs="Times New Roman"/>
+          <w:color w:val="B5CEA8"/>
+          <w:sz w:val="21"/>
+          <w:szCs w:val="21"/>
+          <w:lang w:eastAsia="fr-FR"/>
+        </w:rPr>
+        <w:t>180</w:t>
+      </w:r>
+      <w:r>
+        <w:rPr>
+          <w:rFonts w:ascii="Consolas" w:eastAsia="Times New Roman" w:hAnsi="Consolas" w:cs="Times New Roman"/>
+          <w:color w:val="CCCCCC"/>
+          <w:sz w:val="21"/>
+          <w:szCs w:val="21"/>
+          <w:lang w:eastAsia="fr-FR"/>
+        </w:rPr>
+        <w:t>]]</w:t>
+      </w:r>
+    </w:p>
+    <w:p>
+      <w:pPr>
+        <w:shd w:val="clear" w:color="auto" w:fill="1F1F1F"/>
+        <w:spacing w:after="0" w:line="285" w:lineRule="atLeast"/>
+        <w:rPr>
+          <w:rFonts w:ascii="Consolas" w:eastAsia="Times New Roman" w:hAnsi="Consolas" w:cs="Times New Roman"/>
+          <w:color w:val="CCCCCC"/>
+          <w:sz w:val="21"/>
+          <w:szCs w:val="21"/>
+          <w:lang w:eastAsia="fr-FR"/>
+        </w:rPr>
+      </w:pPr>
+      <w:r>
+        <w:rPr>
+          <w:rFonts w:ascii="Consolas" w:eastAsia="Times New Roman" w:hAnsi="Consolas" w:cs="Times New Roman"/>
+          <w:color w:val="CCCCCC"/>
+          <w:sz w:val="21"/>
+          <w:szCs w:val="21"/>
+          <w:lang w:eastAsia="fr-FR"/>
+        </w:rPr>
+        <w:t>                    },</w:t>
+      </w:r>
+    </w:p>
+    <w:p>
+      <w:pPr>
+        <w:shd w:val="clear" w:color="auto" w:fill="1F1F1F"/>
+        <w:spacing w:after="0" w:line="285" w:lineRule="atLeast"/>
+        <w:rPr>
+          <w:rFonts w:ascii="Consolas" w:eastAsia="Times New Roman" w:hAnsi="Consolas" w:cs="Times New Roman"/>
+          <w:color w:val="CCCCCC"/>
+          <w:sz w:val="21"/>
+          <w:szCs w:val="21"/>
+          <w:lang w:eastAsia="fr-FR"/>
+        </w:rPr>
+      </w:pPr>
+      <w:r>
+        <w:rPr>
+          <w:rFonts w:ascii="Consolas" w:eastAsia="Times New Roman" w:hAnsi="Consolas" w:cs="Times New Roman"/>
+          <w:color w:val="CCCCCC"/>
+          <w:sz w:val="21"/>
+          <w:szCs w:val="21"/>
+          <w:lang w:eastAsia="fr-FR"/>
+        </w:rPr>
+        <w:t>                    {</w:t>
+      </w:r>
+    </w:p>
+    <w:p>
+      <w:pPr>
+        <w:shd w:val="clear" w:color="auto" w:fill="1F1F1F"/>
+        <w:spacing w:after="0" w:line="285" w:lineRule="atLeast"/>
+        <w:rPr>
+          <w:rFonts w:ascii="Consolas" w:eastAsia="Times New Roman" w:hAnsi="Consolas" w:cs="Times New Roman"/>
+          <w:color w:val="CCCCCC"/>
+          <w:sz w:val="21"/>
+          <w:szCs w:val="21"/>
+          <w:lang w:eastAsia="fr-FR"/>
+        </w:rPr>
+      </w:pPr>
+      <w:r>
+        <w:rPr>
+          <w:rFonts w:ascii="Consolas" w:eastAsia="Times New Roman" w:hAnsi="Consolas" w:cs="Times New Roman"/>
+          <w:color w:val="CCCCCC"/>
+          <w:sz w:val="21"/>
+          <w:szCs w:val="21"/>
+          <w:lang w:eastAsia="fr-FR"/>
+        </w:rPr>
+        <w:t xml:space="preserve">                        </w:t>
+      </w:r>
+      <w:r>
+        <w:rPr>
+          <w:rFonts w:ascii="Consolas" w:eastAsia="Times New Roman" w:hAnsi="Consolas" w:cs="Times New Roman"/>
+          <w:color w:val="9CDCFE"/>
+          <w:sz w:val="21"/>
+          <w:szCs w:val="21"/>
+          <w:lang w:eastAsia="fr-FR"/>
+        </w:rPr>
+        <w:t>"attribute</w:t>
+      </w:r>
+      <w:proofErr w:type="gramStart"/>
+      <w:r>
+        <w:rPr>
+          <w:rFonts w:ascii="Consolas" w:eastAsia="Times New Roman" w:hAnsi="Consolas" w:cs="Times New Roman"/>
+          <w:color w:val="9CDCFE"/>
+          <w:sz w:val="21"/>
+          <w:szCs w:val="21"/>
+          <w:lang w:eastAsia="fr-FR"/>
+        </w:rPr>
+        <w:t>"</w:t>
+      </w:r>
+      <w:r>
+        <w:rPr>
+          <w:rFonts w:ascii="Consolas" w:eastAsia="Times New Roman" w:hAnsi="Consolas" w:cs="Times New Roman"/>
+          <w:color w:val="CCCCCC"/>
+          <w:sz w:val="21"/>
+          <w:szCs w:val="21"/>
+          <w:lang w:eastAsia="fr-FR"/>
+        </w:rPr>
+        <w:t>:</w:t>
+      </w:r>
+      <w:proofErr w:type="gramEnd"/>
+      <w:r>
+        <w:rPr>
+          <w:rFonts w:ascii="Consolas" w:eastAsia="Times New Roman" w:hAnsi="Consolas" w:cs="Times New Roman"/>
+          <w:color w:val="CE9178"/>
+          <w:sz w:val="21"/>
+          <w:szCs w:val="21"/>
+          <w:lang w:eastAsia="fr-FR"/>
+        </w:rPr>
+        <w:t>"AccelerometerConfig1"</w:t>
+      </w:r>
+      <w:r>
+        <w:rPr>
+          <w:rFonts w:ascii="Consolas" w:eastAsia="Times New Roman" w:hAnsi="Consolas" w:cs="Times New Roman"/>
+          <w:color w:val="CCCCCC"/>
+          <w:sz w:val="21"/>
+          <w:szCs w:val="21"/>
+          <w:lang w:eastAsia="fr-FR"/>
+        </w:rPr>
+        <w:t>,</w:t>
+      </w:r>
+    </w:p>
+    <w:p>
+      <w:pPr>
+        <w:shd w:val="clear" w:color="auto" w:fill="1F1F1F"/>
+        <w:spacing w:after="0" w:line="285" w:lineRule="atLeast"/>
+        <w:rPr>
+          <w:rFonts w:ascii="Consolas" w:eastAsia="Times New Roman" w:hAnsi="Consolas" w:cs="Times New Roman"/>
+          <w:color w:val="CCCCCC"/>
+          <w:sz w:val="21"/>
+          <w:szCs w:val="21"/>
+          <w:lang w:eastAsia="fr-FR"/>
+        </w:rPr>
+      </w:pPr>
+      <w:r>
+        <w:rPr>
+          <w:rFonts w:ascii="Consolas" w:eastAsia="Times New Roman" w:hAnsi="Consolas" w:cs="Times New Roman"/>
+          <w:color w:val="CCCCCC"/>
+          <w:sz w:val="21"/>
+          <w:szCs w:val="21"/>
+          <w:lang w:eastAsia="fr-FR"/>
+        </w:rPr>
+        <w:t xml:space="preserve">                        </w:t>
+      </w:r>
+      <w:r>
+        <w:rPr>
+          <w:rFonts w:ascii="Consolas" w:eastAsia="Times New Roman" w:hAnsi="Consolas" w:cs="Times New Roman"/>
+          <w:color w:val="9CDCFE"/>
+          <w:sz w:val="21"/>
+          <w:szCs w:val="21"/>
+          <w:lang w:eastAsia="fr-FR"/>
+        </w:rPr>
+        <w:t>"</w:t>
+      </w:r>
+      <w:proofErr w:type="spellStart"/>
+      <w:r>
+        <w:rPr>
+          <w:rFonts w:ascii="Consolas" w:eastAsia="Times New Roman" w:hAnsi="Consolas" w:cs="Times New Roman"/>
+          <w:color w:val="9CDCFE"/>
+          <w:sz w:val="21"/>
+          <w:szCs w:val="21"/>
+          <w:lang w:eastAsia="fr-FR"/>
+        </w:rPr>
+        <w:t>Data.comment</w:t>
+      </w:r>
+      <w:proofErr w:type="spellEnd"/>
+      <w:proofErr w:type="gramStart"/>
+      <w:r>
+        <w:rPr>
+          <w:rFonts w:ascii="Consolas" w:eastAsia="Times New Roman" w:hAnsi="Consolas" w:cs="Times New Roman"/>
+          <w:color w:val="9CDCFE"/>
+          <w:sz w:val="21"/>
+          <w:szCs w:val="21"/>
+          <w:lang w:eastAsia="fr-FR"/>
+        </w:rPr>
+        <w:t>"</w:t>
+      </w:r>
+      <w:r>
+        <w:rPr>
+          <w:rFonts w:ascii="Consolas" w:eastAsia="Times New Roman" w:hAnsi="Consolas" w:cs="Times New Roman"/>
+          <w:color w:val="CCCCCC"/>
+          <w:sz w:val="21"/>
+          <w:szCs w:val="21"/>
+          <w:lang w:eastAsia="fr-FR"/>
+        </w:rPr>
+        <w:t>:</w:t>
+      </w:r>
+      <w:proofErr w:type="gramEnd"/>
+      <w:r>
+        <w:rPr>
+          <w:rFonts w:ascii="Consolas" w:eastAsia="Times New Roman" w:hAnsi="Consolas" w:cs="Times New Roman"/>
+          <w:color w:val="CCCCCC"/>
+          <w:sz w:val="21"/>
+          <w:szCs w:val="21"/>
+          <w:lang w:eastAsia="fr-FR"/>
+        </w:rPr>
+        <w:t xml:space="preserve"> [[</w:t>
+      </w:r>
+      <w:r>
+        <w:rPr>
+          <w:rFonts w:ascii="Consolas" w:eastAsia="Times New Roman" w:hAnsi="Consolas" w:cs="Times New Roman"/>
+          <w:color w:val="CE9178"/>
+          <w:sz w:val="21"/>
+          <w:szCs w:val="21"/>
+          <w:lang w:eastAsia="fr-FR"/>
+        </w:rPr>
+        <w:t xml:space="preserve">"CHOCKS: </w:t>
+      </w:r>
+      <w:proofErr w:type="spellStart"/>
+      <w:r>
+        <w:rPr>
+          <w:rFonts w:ascii="Consolas" w:eastAsia="Times New Roman" w:hAnsi="Consolas" w:cs="Times New Roman"/>
+          <w:color w:val="CE9178"/>
+          <w:sz w:val="21"/>
+          <w:szCs w:val="21"/>
+          <w:lang w:eastAsia="fr-FR"/>
+        </w:rPr>
+        <w:t>measurement</w:t>
+      </w:r>
+      <w:proofErr w:type="spellEnd"/>
+      <w:r>
+        <w:rPr>
+          <w:rFonts w:ascii="Consolas" w:eastAsia="Times New Roman" w:hAnsi="Consolas" w:cs="Times New Roman"/>
+          <w:color w:val="CE9178"/>
+          <w:sz w:val="21"/>
+          <w:szCs w:val="21"/>
+          <w:lang w:eastAsia="fr-FR"/>
+        </w:rPr>
+        <w:t xml:space="preserve"> </w:t>
+      </w:r>
+      <w:proofErr w:type="spellStart"/>
+      <w:r>
+        <w:rPr>
+          <w:rFonts w:ascii="Consolas" w:eastAsia="Times New Roman" w:hAnsi="Consolas" w:cs="Times New Roman"/>
+          <w:color w:val="CE9178"/>
+          <w:sz w:val="21"/>
+          <w:szCs w:val="21"/>
+          <w:lang w:eastAsia="fr-FR"/>
+        </w:rPr>
+        <w:t>configuration"</w:t>
+      </w:r>
+      <w:r>
+        <w:rPr>
+          <w:rFonts w:ascii="Consolas" w:eastAsia="Times New Roman" w:hAnsi="Consolas" w:cs="Times New Roman"/>
+          <w:color w:val="CCCCCC"/>
+          <w:sz w:val="21"/>
+          <w:szCs w:val="21"/>
+          <w:lang w:eastAsia="fr-FR"/>
+        </w:rPr>
+        <w:t>,</w:t>
+      </w:r>
+      <w:r>
+        <w:rPr>
+          <w:rFonts w:ascii="Consolas" w:eastAsia="Times New Roman" w:hAnsi="Consolas" w:cs="Times New Roman"/>
+          <w:color w:val="CE9178"/>
+          <w:sz w:val="21"/>
+          <w:szCs w:val="21"/>
+          <w:lang w:eastAsia="fr-FR"/>
+        </w:rPr>
+        <w:t>"CHOCS</w:t>
+      </w:r>
+      <w:proofErr w:type="spellEnd"/>
+      <w:r>
+        <w:rPr>
+          <w:rFonts w:ascii="Consolas" w:eastAsia="Times New Roman" w:hAnsi="Consolas" w:cs="Times New Roman"/>
+          <w:color w:val="CE9178"/>
+          <w:sz w:val="21"/>
+          <w:szCs w:val="21"/>
+          <w:lang w:eastAsia="fr-FR"/>
+        </w:rPr>
+        <w:t>: Configuration mesure "</w:t>
+      </w:r>
+      <w:r>
+        <w:rPr>
+          <w:rFonts w:ascii="Consolas" w:eastAsia="Times New Roman" w:hAnsi="Consolas" w:cs="Times New Roman"/>
+          <w:color w:val="CCCCCC"/>
+          <w:sz w:val="21"/>
+          <w:szCs w:val="21"/>
+          <w:lang w:eastAsia="fr-FR"/>
+        </w:rPr>
+        <w:t>]]</w:t>
+      </w:r>
+    </w:p>
+    <w:p>
+      <w:pPr>
+        <w:shd w:val="clear" w:color="auto" w:fill="1F1F1F"/>
+        <w:spacing w:after="0" w:line="285" w:lineRule="atLeast"/>
+        <w:rPr>
+          <w:rFonts w:ascii="Consolas" w:eastAsia="Times New Roman" w:hAnsi="Consolas" w:cs="Times New Roman"/>
+          <w:color w:val="CCCCCC"/>
+          <w:sz w:val="21"/>
+          <w:szCs w:val="21"/>
+          <w:lang w:eastAsia="fr-FR"/>
+        </w:rPr>
+      </w:pPr>
+      <w:r>
+        <w:rPr>
+          <w:rFonts w:ascii="Consolas" w:eastAsia="Times New Roman" w:hAnsi="Consolas" w:cs="Times New Roman"/>
+          <w:color w:val="CCCCCC"/>
+          <w:sz w:val="21"/>
+          <w:szCs w:val="21"/>
+          <w:lang w:eastAsia="fr-FR"/>
+        </w:rPr>
+        <w:t>                    }</w:t>
+      </w:r>
+    </w:p>
+    <w:p>
+      <w:pPr>
+        <w:shd w:val="clear" w:color="auto" w:fill="1F1F1F"/>
+        <w:spacing w:after="0" w:line="285" w:lineRule="atLeast"/>
+        <w:rPr>
+          <w:rFonts w:ascii="Consolas" w:eastAsia="Times New Roman" w:hAnsi="Consolas" w:cs="Times New Roman"/>
+          <w:color w:val="CCCCCC"/>
+          <w:sz w:val="21"/>
+          <w:szCs w:val="21"/>
+          <w:lang w:eastAsia="fr-FR"/>
+        </w:rPr>
+      </w:pPr>
+      <w:r>
+        <w:rPr>
+          <w:rFonts w:ascii="Consolas" w:eastAsia="Times New Roman" w:hAnsi="Consolas" w:cs="Times New Roman"/>
+          <w:color w:val="CCCCCC"/>
+          <w:sz w:val="21"/>
+          <w:szCs w:val="21"/>
+          <w:lang w:eastAsia="fr-FR"/>
+        </w:rPr>
+        <w:t>                ]</w:t>
+      </w:r>
+    </w:p>
+    <w:p>
+      <w:pPr>
+        <w:shd w:val="clear" w:color="auto" w:fill="1F1F1F"/>
+        <w:spacing w:after="0" w:line="285" w:lineRule="atLeast"/>
+        <w:rPr>
+          <w:rFonts w:ascii="Consolas" w:eastAsia="Times New Roman" w:hAnsi="Consolas" w:cs="Times New Roman"/>
+          <w:color w:val="CCCCCC"/>
+          <w:sz w:val="21"/>
+          <w:szCs w:val="21"/>
+          <w:lang w:eastAsia="fr-FR"/>
+        </w:rPr>
+      </w:pPr>
+      <w:r>
+        <w:rPr>
+          <w:rFonts w:ascii="Consolas" w:eastAsia="Times New Roman" w:hAnsi="Consolas" w:cs="Times New Roman"/>
+          <w:color w:val="CCCCCC"/>
+          <w:sz w:val="21"/>
+          <w:szCs w:val="21"/>
+          <w:lang w:eastAsia="fr-FR"/>
+        </w:rPr>
+        <w:t>            ,</w:t>
+      </w:r>
+    </w:p>
     <w:p/>
     <w:sectPr>
       <w:pgSz w:w="11906" w:h="16838"/>
@@ -6151,7 +7362,7 @@
 </file>
 
 <file path=word/styles.xml><?xml version="1.0" encoding="utf-8"?>
-<w:styles xmlns:r="http://schemas.openxmlformats.org/officeDocument/2006/relationships" xmlns:w="http://schemas.openxmlformats.org/wordprocessingml/2006/main">
+<w:styles xmlns:mc="http://schemas.openxmlformats.org/markup-compatibility/2006" xmlns:r="http://schemas.openxmlformats.org/officeDocument/2006/relationships" xmlns:w="http://schemas.openxmlformats.org/wordprocessingml/2006/main" xmlns:w14="http://schemas.microsoft.com/office/word/2010/wordml" xmlns:w15="http://schemas.microsoft.com/office/word/2012/wordml" xmlns:w16cex="http://schemas.microsoft.com/office/word/2018/wordml/cex" xmlns:w16cid="http://schemas.microsoft.com/office/word/2016/wordml/cid" xmlns:w16="http://schemas.microsoft.com/office/word/2018/wordml" xmlns:w16sdtdh="http://schemas.microsoft.com/office/word/2020/wordml/sdtdatahash" xmlns:w16se="http://schemas.microsoft.com/office/word/2015/wordml/symex" mc:Ignorable="w14 w15 w16se w16cid w16 w16cex w16sdtdh">
   <w:docDefaults>
     <w:rPrDefault>
       <w:rPr>
@@ -6167,144 +7378,383 @@
       </w:pPr>
     </w:pPrDefault>
   </w:docDefaults>
-  <w:latentStyles w:defLockedState="0" w:defUIPriority="99" w:defSemiHidden="1" w:defUnhideWhenUsed="1" w:defQFormat="0" w:count="267">
-    <w:lsdException w:name="Normal" w:semiHidden="0" w:uiPriority="0" w:unhideWhenUsed="0" w:qFormat="1"/>
-    <w:lsdException w:name="heading 1" w:semiHidden="0" w:uiPriority="9" w:unhideWhenUsed="0" w:qFormat="1"/>
-    <w:lsdException w:name="heading 2" w:uiPriority="9" w:qFormat="1"/>
-    <w:lsdException w:name="heading 3" w:uiPriority="9" w:qFormat="1"/>
-    <w:lsdException w:name="heading 4" w:uiPriority="9" w:qFormat="1"/>
-    <w:lsdException w:name="heading 5" w:uiPriority="9" w:qFormat="1"/>
-    <w:lsdException w:name="heading 6" w:uiPriority="9" w:qFormat="1"/>
-    <w:lsdException w:name="heading 7" w:uiPriority="9" w:qFormat="1"/>
-    <w:lsdException w:name="heading 8" w:uiPriority="9" w:qFormat="1"/>
-    <w:lsdException w:name="heading 9" w:uiPriority="9" w:qFormat="1"/>
-    <w:lsdException w:name="toc 1" w:uiPriority="39"/>
-    <w:lsdException w:name="toc 2" w:uiPriority="39"/>
-    <w:lsdException w:name="toc 3" w:uiPriority="39"/>
-    <w:lsdException w:name="toc 4" w:uiPriority="39"/>
-    <w:lsdException w:name="toc 5" w:uiPriority="39"/>
-    <w:lsdException w:name="toc 6" w:uiPriority="39"/>
-    <w:lsdException w:name="toc 7" w:uiPriority="39"/>
-    <w:lsdException w:name="toc 8" w:uiPriority="39"/>
-    <w:lsdException w:name="toc 9" w:uiPriority="39"/>
-    <w:lsdException w:name="caption" w:uiPriority="35" w:qFormat="1"/>
-    <w:lsdException w:name="Title" w:semiHidden="0" w:uiPriority="10" w:unhideWhenUsed="0" w:qFormat="1"/>
-    <w:lsdException w:name="Default Paragraph Font" w:uiPriority="1"/>
-    <w:lsdException w:name="Subtitle" w:semiHidden="0" w:uiPriority="11" w:unhideWhenUsed="0" w:qFormat="1"/>
-    <w:lsdException w:name="Strong" w:semiHidden="0" w:uiPriority="22" w:unhideWhenUsed="0" w:qFormat="1"/>
-    <w:lsdException w:name="Emphasis" w:semiHidden="0" w:uiPriority="20" w:unhideWhenUsed="0" w:qFormat="1"/>
-    <w:lsdException w:name="Table Grid" w:semiHidden="0" w:uiPriority="59" w:unhideWhenUsed="0"/>
-    <w:lsdException w:name="Placeholder Text" w:unhideWhenUsed="0"/>
-    <w:lsdException w:name="No Spacing" w:semiHidden="0" w:uiPriority="1" w:unhideWhenUsed="0" w:qFormat="1"/>
-    <w:lsdException w:name="Light Shading" w:semiHidden="0" w:uiPriority="60" w:unhideWhenUsed="0"/>
-    <w:lsdException w:name="Light List" w:semiHidden="0" w:uiPriority="61" w:unhideWhenUsed="0"/>
-    <w:lsdException w:name="Light Grid" w:semiHidden="0" w:uiPriority="62" w:unhideWhenUsed="0"/>
-    <w:lsdException w:name="Medium Shading 1" w:semiHidden="0" w:uiPriority="63" w:unhideWhenUsed="0"/>
-    <w:lsdException w:name="Medium Shading 2" w:semiHidden="0" w:uiPriority="64" w:unhideWhenUsed="0"/>
-    <w:lsdException w:name="Medium List 1" w:semiHidden="0" w:uiPriority="65" w:unhideWhenUsed="0"/>
-    <w:lsdException w:name="Medium List 2" w:semiHidden="0" w:uiPriority="66" w:unhideWhenUsed="0"/>
-    <w:lsdException w:name="Medium Grid 1" w:semiHidden="0" w:uiPriority="67" w:unhideWhenUsed="0"/>
-    <w:lsdException w:name="Medium Grid 2" w:semiHidden="0" w:uiPriority="68" w:unhideWhenUsed="0"/>
-    <w:lsdException w:name="Medium Grid 3" w:semiHidden="0" w:uiPriority="69" w:unhideWhenUsed="0"/>
-    <w:lsdException w:name="Dark List" w:semiHidden="0" w:uiPriority="70" w:unhideWhenUsed="0"/>
-    <w:lsdException w:name="Colorful Shading" w:semiHidden="0" w:uiPriority="71" w:unhideWhenUsed="0"/>
-    <w:lsdException w:name="Colorful List" w:semiHidden="0" w:uiPriority="72" w:unhideWhenUsed="0"/>
-    <w:lsdException w:name="Colorful Grid" w:semiHidden="0" w:uiPriority="73" w:unhideWhenUsed="0"/>
-    <w:lsdException w:name="Light Shading Accent 1" w:semiHidden="0" w:uiPriority="60" w:unhideWhenUsed="0"/>
-    <w:lsdException w:name="Light List Accent 1" w:semiHidden="0" w:uiPriority="61" w:unhideWhenUsed="0"/>
-    <w:lsdException w:name="Light Grid Accent 1" w:semiHidden="0" w:uiPriority="62" w:unhideWhenUsed="0"/>
-    <w:lsdException w:name="Medium Shading 1 Accent 1" w:semiHidden="0" w:uiPriority="63" w:unhideWhenUsed="0"/>
-    <w:lsdException w:name="Medium Shading 2 Accent 1" w:semiHidden="0" w:uiPriority="64" w:unhideWhenUsed="0"/>
-    <w:lsdException w:name="Medium List 1 Accent 1" w:semiHidden="0" w:uiPriority="65" w:unhideWhenUsed="0"/>
-    <w:lsdException w:name="Revision" w:unhideWhenUsed="0"/>
-    <w:lsdException w:name="List Paragraph" w:semiHidden="0" w:uiPriority="34" w:unhideWhenUsed="0" w:qFormat="1"/>
-    <w:lsdException w:name="Quote" w:semiHidden="0" w:uiPriority="29" w:unhideWhenUsed="0" w:qFormat="1"/>
-    <w:lsdException w:name="Intense Quote" w:semiHidden="0" w:uiPriority="30" w:unhideWhenUsed="0" w:qFormat="1"/>
-    <w:lsdException w:name="Medium List 2 Accent 1" w:semiHidden="0" w:uiPriority="66" w:unhideWhenUsed="0"/>
-    <w:lsdException w:name="Medium Grid 1 Accent 1" w:semiHidden="0" w:uiPriority="67" w:unhideWhenUsed="0"/>
-    <w:lsdException w:name="Medium Grid 2 Accent 1" w:semiHidden="0" w:uiPriority="68" w:unhideWhenUsed="0"/>
-    <w:lsdException w:name="Medium Grid 3 Accent 1" w:semiHidden="0" w:uiPriority="69" w:unhideWhenUsed="0"/>
-    <w:lsdException w:name="Dark List Accent 1" w:semiHidden="0" w:uiPriority="70" w:unhideWhenUsed="0"/>
-    <w:lsdException w:name="Colorful Shading Accent 1" w:semiHidden="0" w:uiPriority="71" w:unhideWhenUsed="0"/>
-    <w:lsdException w:name="Colorful List Accent 1" w:semiHidden="0" w:uiPriority="72" w:unhideWhenUsed="0"/>
-    <w:lsdException w:name="Colorful Grid Accent 1" w:semiHidden="0" w:uiPriority="73" w:unhideWhenUsed="0"/>
-    <w:lsdException w:name="Light Shading Accent 2" w:semiHidden="0" w:uiPriority="60" w:unhideWhenUsed="0"/>
-    <w:lsdException w:name="Light List Accent 2" w:semiHidden="0" w:uiPriority="61" w:unhideWhenUsed="0"/>
-    <w:lsdException w:name="Light Grid Accent 2" w:semiHidden="0" w:uiPriority="62" w:unhideWhenUsed="0"/>
-    <w:lsdException w:name="Medium Shading 1 Accent 2" w:semiHidden="0" w:uiPriority="63" w:unhideWhenUsed="0"/>
-    <w:lsdException w:name="Medium Shading 2 Accent 2" w:semiHidden="0" w:uiPriority="64" w:unhideWhenUsed="0"/>
-    <w:lsdException w:name="Medium List 1 Accent 2" w:semiHidden="0" w:uiPriority="65" w:unhideWhenUsed="0"/>
-    <w:lsdException w:name="Medium List 2 Accent 2" w:semiHidden="0" w:uiPriority="66" w:unhideWhenUsed="0"/>
-    <w:lsdException w:name="Medium Grid 1 Accent 2" w:semiHidden="0" w:uiPriority="67" w:unhideWhenUsed="0"/>
-    <w:lsdException w:name="Medium Grid 2 Accent 2" w:semiHidden="0" w:uiPriority="68" w:unhideWhenUsed="0"/>
-    <w:lsdException w:name="Medium Grid 3 Accent 2" w:semiHidden="0" w:uiPriority="69" w:unhideWhenUsed="0"/>
-    <w:lsdException w:name="Dark List Accent 2" w:semiHidden="0" w:uiPriority="70" w:unhideWhenUsed="0"/>
-    <w:lsdException w:name="Colorful Shading Accent 2" w:semiHidden="0" w:uiPriority="71" w:unhideWhenUsed="0"/>
-    <w:lsdException w:name="Colorful List Accent 2" w:semiHidden="0" w:uiPriority="72" w:unhideWhenUsed="0"/>
-    <w:lsdException w:name="Colorful Grid Accent 2" w:semiHidden="0" w:uiPriority="73" w:unhideWhenUsed="0"/>
-    <w:lsdException w:name="Light Shading Accent 3" w:semiHidden="0" w:uiPriority="60" w:unhideWhenUsed="0"/>
-    <w:lsdException w:name="Light List Accent 3" w:semiHidden="0" w:uiPriority="61" w:unhideWhenUsed="0"/>
-    <w:lsdException w:name="Light Grid Accent 3" w:semiHidden="0" w:uiPriority="62" w:unhideWhenUsed="0"/>
-    <w:lsdException w:name="Medium Shading 1 Accent 3" w:semiHidden="0" w:uiPriority="63" w:unhideWhenUsed="0"/>
-    <w:lsdException w:name="Medium Shading 2 Accent 3" w:semiHidden="0" w:uiPriority="64" w:unhideWhenUsed="0"/>
-    <w:lsdException w:name="Medium List 1 Accent 3" w:semiHidden="0" w:uiPriority="65" w:unhideWhenUsed="0"/>
-    <w:lsdException w:name="Medium List 2 Accent 3" w:semiHidden="0" w:uiPriority="66" w:unhideWhenUsed="0"/>
-    <w:lsdException w:name="Medium Grid 1 Accent 3" w:semiHidden="0" w:uiPriority="67" w:unhideWhenUsed="0"/>
-    <w:lsdException w:name="Medium Grid 2 Accent 3" w:semiHidden="0" w:uiPriority="68" w:unhideWhenUsed="0"/>
-    <w:lsdException w:name="Medium Grid 3 Accent 3" w:semiHidden="0" w:uiPriority="69" w:unhideWhenUsed="0"/>
-    <w:lsdException w:name="Dark List Accent 3" w:semiHidden="0" w:uiPriority="70" w:unhideWhenUsed="0"/>
-    <w:lsdException w:name="Colorful Shading Accent 3" w:semiHidden="0" w:uiPriority="71" w:unhideWhenUsed="0"/>
-    <w:lsdException w:name="Colorful List Accent 3" w:semiHidden="0" w:uiPriority="72" w:unhideWhenUsed="0"/>
-    <w:lsdException w:name="Colorful Grid Accent 3" w:semiHidden="0" w:uiPriority="73" w:unhideWhenUsed="0"/>
-    <w:lsdException w:name="Light Shading Accent 4" w:semiHidden="0" w:uiPriority="60" w:unhideWhenUsed="0"/>
-    <w:lsdException w:name="Light List Accent 4" w:semiHidden="0" w:uiPriority="61" w:unhideWhenUsed="0"/>
-    <w:lsdException w:name="Light Grid Accent 4" w:semiHidden="0" w:uiPriority="62" w:unhideWhenUsed="0"/>
-    <w:lsdException w:name="Medium Shading 1 Accent 4" w:semiHidden="0" w:uiPriority="63" w:unhideWhenUsed="0"/>
-    <w:lsdException w:name="Medium Shading 2 Accent 4" w:semiHidden="0" w:uiPriority="64" w:unhideWhenUsed="0"/>
-    <w:lsdException w:name="Medium List 1 Accent 4" w:semiHidden="0" w:uiPriority="65" w:unhideWhenUsed="0"/>
-    <w:lsdException w:name="Medium List 2 Accent 4" w:semiHidden="0" w:uiPriority="66" w:unhideWhenUsed="0"/>
-    <w:lsdException w:name="Medium Grid 1 Accent 4" w:semiHidden="0" w:uiPriority="67" w:unhideWhenUsed="0"/>
-    <w:lsdException w:name="Medium Grid 2 Accent 4" w:semiHidden="0" w:uiPriority="68" w:unhideWhenUsed="0"/>
-    <w:lsdException w:name="Medium Grid 3 Accent 4" w:semiHidden="0" w:uiPriority="69" w:unhideWhenUsed="0"/>
-    <w:lsdException w:name="Dark List Accent 4" w:semiHidden="0" w:uiPriority="70" w:unhideWhenUsed="0"/>
-    <w:lsdException w:name="Colorful Shading Accent 4" w:semiHidden="0" w:uiPriority="71" w:unhideWhenUsed="0"/>
-    <w:lsdException w:name="Colorful List Accent 4" w:semiHidden="0" w:uiPriority="72" w:unhideWhenUsed="0"/>
-    <w:lsdException w:name="Colorful Grid Accent 4" w:semiHidden="0" w:uiPriority="73" w:unhideWhenUsed="0"/>
-    <w:lsdException w:name="Light Shading Accent 5" w:semiHidden="0" w:uiPriority="60" w:unhideWhenUsed="0"/>
-    <w:lsdException w:name="Light List Accent 5" w:semiHidden="0" w:uiPriority="61" w:unhideWhenUsed="0"/>
-    <w:lsdException w:name="Light Grid Accent 5" w:semiHidden="0" w:uiPriority="62" w:unhideWhenUsed="0"/>
-    <w:lsdException w:name="Medium Shading 1 Accent 5" w:semiHidden="0" w:uiPriority="63" w:unhideWhenUsed="0"/>
-    <w:lsdException w:name="Medium Shading 2 Accent 5" w:semiHidden="0" w:uiPriority="64" w:unhideWhenUsed="0"/>
-    <w:lsdException w:name="Medium List 1 Accent 5" w:semiHidden="0" w:uiPriority="65" w:unhideWhenUsed="0"/>
-    <w:lsdException w:name="Medium List 2 Accent 5" w:semiHidden="0" w:uiPriority="66" w:unhideWhenUsed="0"/>
-    <w:lsdException w:name="Medium Grid 1 Accent 5" w:semiHidden="0" w:uiPriority="67" w:unhideWhenUsed="0"/>
-    <w:lsdException w:name="Medium Grid 2 Accent 5" w:semiHidden="0" w:uiPriority="68" w:unhideWhenUsed="0"/>
-    <w:lsdException w:name="Medium Grid 3 Accent 5" w:semiHidden="0" w:uiPriority="69" w:unhideWhenUsed="0"/>
-    <w:lsdException w:name="Dark List Accent 5" w:semiHidden="0" w:uiPriority="70" w:unhideWhenUsed="0"/>
-    <w:lsdException w:name="Colorful Shading Accent 5" w:semiHidden="0" w:uiPriority="71" w:unhideWhenUsed="0"/>
-    <w:lsdException w:name="Colorful List Accent 5" w:semiHidden="0" w:uiPriority="72" w:unhideWhenUsed="0"/>
-    <w:lsdException w:name="Colorful Grid Accent 5" w:semiHidden="0" w:uiPriority="73" w:unhideWhenUsed="0"/>
-    <w:lsdException w:name="Light Shading Accent 6" w:semiHidden="0" w:uiPriority="60" w:unhideWhenUsed="0"/>
-    <w:lsdException w:name="Light List Accent 6" w:semiHidden="0" w:uiPriority="61" w:unhideWhenUsed="0"/>
-    <w:lsdException w:name="Light Grid Accent 6" w:semiHidden="0" w:uiPriority="62" w:unhideWhenUsed="0"/>
-    <w:lsdException w:name="Medium Shading 1 Accent 6" w:semiHidden="0" w:uiPriority="63" w:unhideWhenUsed="0"/>
-    <w:lsdException w:name="Medium Shading 2 Accent 6" w:semiHidden="0" w:uiPriority="64" w:unhideWhenUsed="0"/>
-    <w:lsdException w:name="Medium List 1 Accent 6" w:semiHidden="0" w:uiPriority="65" w:unhideWhenUsed="0"/>
-    <w:lsdException w:name="Medium List 2 Accent 6" w:semiHidden="0" w:uiPriority="66" w:unhideWhenUsed="0"/>
-    <w:lsdException w:name="Medium Grid 1 Accent 6" w:semiHidden="0" w:uiPriority="67" w:unhideWhenUsed="0"/>
-    <w:lsdException w:name="Medium Grid 2 Accent 6" w:semiHidden="0" w:uiPriority="68" w:unhideWhenUsed="0"/>
-    <w:lsdException w:name="Medium Grid 3 Accent 6" w:semiHidden="0" w:uiPriority="69" w:unhideWhenUsed="0"/>
-    <w:lsdException w:name="Dark List Accent 6" w:semiHidden="0" w:uiPriority="70" w:unhideWhenUsed="0"/>
-    <w:lsdException w:name="Colorful Shading Accent 6" w:semiHidden="0" w:uiPriority="71" w:unhideWhenUsed="0"/>
-    <w:lsdException w:name="Colorful List Accent 6" w:semiHidden="0" w:uiPriority="72" w:unhideWhenUsed="0"/>
-    <w:lsdException w:name="Colorful Grid Accent 6" w:semiHidden="0" w:uiPriority="73" w:unhideWhenUsed="0"/>
-    <w:lsdException w:name="Subtle Emphasis" w:semiHidden="0" w:uiPriority="19" w:unhideWhenUsed="0" w:qFormat="1"/>
-    <w:lsdException w:name="Intense Emphasis" w:semiHidden="0" w:uiPriority="21" w:unhideWhenUsed="0" w:qFormat="1"/>
-    <w:lsdException w:name="Subtle Reference" w:semiHidden="0" w:uiPriority="31" w:unhideWhenUsed="0" w:qFormat="1"/>
-    <w:lsdException w:name="Intense Reference" w:semiHidden="0" w:uiPriority="32" w:unhideWhenUsed="0" w:qFormat="1"/>
-    <w:lsdException w:name="Book Title" w:semiHidden="0" w:uiPriority="33" w:unhideWhenUsed="0" w:qFormat="1"/>
-    <w:lsdException w:name="Bibliography" w:uiPriority="37"/>
-    <w:lsdException w:name="TOC Heading" w:uiPriority="39" w:qFormat="1"/>
+  <w:latentStyles w:defLockedState="0" w:defUIPriority="99" w:defSemiHidden="0" w:defUnhideWhenUsed="0" w:defQFormat="0" w:count="376">
+    <w:lsdException w:name="Normal" w:uiPriority="0" w:qFormat="1"/>
+    <w:lsdException w:name="heading 1" w:uiPriority="9" w:qFormat="1"/>
+    <w:lsdException w:name="heading 2" w:semiHidden="1" w:uiPriority="9" w:unhideWhenUsed="1" w:qFormat="1"/>
+    <w:lsdException w:name="heading 3" w:semiHidden="1" w:uiPriority="9" w:unhideWhenUsed="1" w:qFormat="1"/>
+    <w:lsdException w:name="heading 4" w:semiHidden="1" w:uiPriority="9" w:unhideWhenUsed="1" w:qFormat="1"/>
+    <w:lsdException w:name="heading 5" w:semiHidden="1" w:uiPriority="9" w:unhideWhenUsed="1" w:qFormat="1"/>
+    <w:lsdException w:name="heading 6" w:semiHidden="1" w:uiPriority="9" w:unhideWhenUsed="1" w:qFormat="1"/>
+    <w:lsdException w:name="heading 7" w:semiHidden="1" w:uiPriority="9" w:unhideWhenUsed="1" w:qFormat="1"/>
+    <w:lsdException w:name="heading 8" w:semiHidden="1" w:uiPriority="9" w:unhideWhenUsed="1" w:qFormat="1"/>
+    <w:lsdException w:name="heading 9" w:semiHidden="1" w:uiPriority="9" w:unhideWhenUsed="1" w:qFormat="1"/>
+    <w:lsdException w:name="index 1" w:semiHidden="1" w:unhideWhenUsed="1"/>
+    <w:lsdException w:name="index 2" w:semiHidden="1" w:unhideWhenUsed="1"/>
+    <w:lsdException w:name="index 3" w:semiHidden="1" w:unhideWhenUsed="1"/>
+    <w:lsdException w:name="index 4" w:semiHidden="1" w:unhideWhenUsed="1"/>
+    <w:lsdException w:name="index 5" w:semiHidden="1" w:unhideWhenUsed="1"/>
+    <w:lsdException w:name="index 6" w:semiHidden="1" w:unhideWhenUsed="1"/>
+    <w:lsdException w:name="index 7" w:semiHidden="1" w:unhideWhenUsed="1"/>
+    <w:lsdException w:name="index 8" w:semiHidden="1" w:unhideWhenUsed="1"/>
+    <w:lsdException w:name="index 9" w:semiHidden="1" w:unhideWhenUsed="1"/>
+    <w:lsdException w:name="toc 1" w:semiHidden="1" w:uiPriority="39" w:unhideWhenUsed="1"/>
+    <w:lsdException w:name="toc 2" w:semiHidden="1" w:uiPriority="39" w:unhideWhenUsed="1"/>
+    <w:lsdException w:name="toc 3" w:semiHidden="1" w:uiPriority="39" w:unhideWhenUsed="1"/>
+    <w:lsdException w:name="toc 4" w:semiHidden="1" w:uiPriority="39" w:unhideWhenUsed="1"/>
+    <w:lsdException w:name="toc 5" w:semiHidden="1" w:uiPriority="39" w:unhideWhenUsed="1"/>
+    <w:lsdException w:name="toc 6" w:semiHidden="1" w:uiPriority="39" w:unhideWhenUsed="1"/>
+    <w:lsdException w:name="toc 7" w:semiHidden="1" w:uiPriority="39" w:unhideWhenUsed="1"/>
+    <w:lsdException w:name="toc 8" w:semiHidden="1" w:uiPriority="39" w:unhideWhenUsed="1"/>
+    <w:lsdException w:name="toc 9" w:semiHidden="1" w:uiPriority="39" w:unhideWhenUsed="1"/>
+    <w:lsdException w:name="Normal Indent" w:semiHidden="1" w:unhideWhenUsed="1"/>
+    <w:lsdException w:name="footnote text" w:semiHidden="1" w:unhideWhenUsed="1"/>
+    <w:lsdException w:name="annotation text" w:semiHidden="1" w:unhideWhenUsed="1"/>
+    <w:lsdException w:name="header" w:semiHidden="1" w:unhideWhenUsed="1"/>
+    <w:lsdException w:name="footer" w:semiHidden="1" w:unhideWhenUsed="1"/>
+    <w:lsdException w:name="index heading" w:semiHidden="1" w:unhideWhenUsed="1"/>
+    <w:lsdException w:name="caption" w:semiHidden="1" w:uiPriority="35" w:unhideWhenUsed="1" w:qFormat="1"/>
+    <w:lsdException w:name="table of figures" w:semiHidden="1" w:unhideWhenUsed="1"/>
+    <w:lsdException w:name="envelope address" w:semiHidden="1" w:unhideWhenUsed="1"/>
+    <w:lsdException w:name="envelope return" w:semiHidden="1" w:unhideWhenUsed="1"/>
+    <w:lsdException w:name="footnote reference" w:semiHidden="1" w:unhideWhenUsed="1"/>
+    <w:lsdException w:name="annotation reference" w:semiHidden="1" w:unhideWhenUsed="1"/>
+    <w:lsdException w:name="line number" w:semiHidden="1" w:unhideWhenUsed="1"/>
+    <w:lsdException w:name="page number" w:semiHidden="1" w:unhideWhenUsed="1"/>
+    <w:lsdException w:name="endnote reference" w:semiHidden="1" w:unhideWhenUsed="1"/>
+    <w:lsdException w:name="endnote text" w:semiHidden="1" w:unhideWhenUsed="1"/>
+    <w:lsdException w:name="table of authorities" w:semiHidden="1" w:unhideWhenUsed="1"/>
+    <w:lsdException w:name="macro" w:semiHidden="1" w:unhideWhenUsed="1"/>
+    <w:lsdException w:name="toa heading" w:semiHidden="1" w:unhideWhenUsed="1"/>
+    <w:lsdException w:name="List" w:semiHidden="1" w:unhideWhenUsed="1"/>
+    <w:lsdException w:name="List Bullet" w:semiHidden="1" w:unhideWhenUsed="1"/>
+    <w:lsdException w:name="List Number" w:semiHidden="1" w:unhideWhenUsed="1"/>
+    <w:lsdException w:name="List 2" w:semiHidden="1" w:unhideWhenUsed="1"/>
+    <w:lsdException w:name="List 3" w:semiHidden="1" w:unhideWhenUsed="1"/>
+    <w:lsdException w:name="List 4" w:semiHidden="1" w:unhideWhenUsed="1"/>
+    <w:lsdException w:name="List 5" w:semiHidden="1" w:unhideWhenUsed="1"/>
+    <w:lsdException w:name="List Bullet 2" w:semiHidden="1" w:unhideWhenUsed="1"/>
+    <w:lsdException w:name="List Bullet 3" w:semiHidden="1" w:unhideWhenUsed="1"/>
+    <w:lsdException w:name="List Bullet 4" w:semiHidden="1" w:unhideWhenUsed="1"/>
+    <w:lsdException w:name="List Bullet 5" w:semiHidden="1" w:unhideWhenUsed="1"/>
+    <w:lsdException w:name="List Number 2" w:semiHidden="1" w:unhideWhenUsed="1"/>
+    <w:lsdException w:name="List Number 3" w:semiHidden="1" w:unhideWhenUsed="1"/>
+    <w:lsdException w:name="List Number 4" w:semiHidden="1" w:unhideWhenUsed="1"/>
+    <w:lsdException w:name="List Number 5" w:semiHidden="1" w:unhideWhenUsed="1"/>
+    <w:lsdException w:name="Title" w:uiPriority="10" w:qFormat="1"/>
+    <w:lsdException w:name="Closing" w:semiHidden="1" w:unhideWhenUsed="1"/>
+    <w:lsdException w:name="Signature" w:semiHidden="1" w:unhideWhenUsed="1"/>
+    <w:lsdException w:name="Default Paragraph Font" w:semiHidden="1" w:uiPriority="1" w:unhideWhenUsed="1"/>
+    <w:lsdException w:name="Body Text" w:semiHidden="1" w:unhideWhenUsed="1"/>
+    <w:lsdException w:name="Body Text Indent" w:semiHidden="1" w:unhideWhenUsed="1"/>
+    <w:lsdException w:name="List Continue" w:semiHidden="1" w:unhideWhenUsed="1"/>
+    <w:lsdException w:name="List Continue 2" w:semiHidden="1" w:unhideWhenUsed="1"/>
+    <w:lsdException w:name="List Continue 3" w:semiHidden="1" w:unhideWhenUsed="1"/>
+    <w:lsdException w:name="List Continue 4" w:semiHidden="1" w:unhideWhenUsed="1"/>
+    <w:lsdException w:name="List Continue 5" w:semiHidden="1" w:unhideWhenUsed="1"/>
+    <w:lsdException w:name="Message Header" w:semiHidden="1" w:unhideWhenUsed="1"/>
+    <w:lsdException w:name="Subtitle" w:uiPriority="11" w:qFormat="1"/>
+    <w:lsdException w:name="Salutation" w:semiHidden="1" w:unhideWhenUsed="1"/>
+    <w:lsdException w:name="Date" w:semiHidden="1" w:unhideWhenUsed="1"/>
+    <w:lsdException w:name="Body Text First Indent" w:semiHidden="1" w:unhideWhenUsed="1"/>
+    <w:lsdException w:name="Body Text First Indent 2" w:semiHidden="1" w:unhideWhenUsed="1"/>
+    <w:lsdException w:name="Note Heading" w:semiHidden="1" w:unhideWhenUsed="1"/>
+    <w:lsdException w:name="Body Text 2" w:semiHidden="1" w:unhideWhenUsed="1"/>
+    <w:lsdException w:name="Body Text 3" w:semiHidden="1" w:unhideWhenUsed="1"/>
+    <w:lsdException w:name="Body Text Indent 2" w:semiHidden="1" w:unhideWhenUsed="1"/>
+    <w:lsdException w:name="Body Text Indent 3" w:semiHidden="1" w:unhideWhenUsed="1"/>
+    <w:lsdException w:name="Block Text" w:semiHidden="1" w:unhideWhenUsed="1"/>
+    <w:lsdException w:name="Hyperlink" w:semiHidden="1" w:unhideWhenUsed="1"/>
+    <w:lsdException w:name="FollowedHyperlink" w:semiHidden="1" w:unhideWhenUsed="1"/>
+    <w:lsdException w:name="Strong" w:uiPriority="22" w:qFormat="1"/>
+    <w:lsdException w:name="Emphasis" w:uiPriority="20" w:qFormat="1"/>
+    <w:lsdException w:name="Document Map" w:semiHidden="1" w:unhideWhenUsed="1"/>
+    <w:lsdException w:name="Plain Text" w:semiHidden="1" w:unhideWhenUsed="1"/>
+    <w:lsdException w:name="E-mail Signature" w:semiHidden="1" w:unhideWhenUsed="1"/>
+    <w:lsdException w:name="HTML Top of Form" w:semiHidden="1" w:unhideWhenUsed="1"/>
+    <w:lsdException w:name="HTML Bottom of Form" w:semiHidden="1" w:unhideWhenUsed="1"/>
+    <w:lsdException w:name="Normal (Web)" w:semiHidden="1" w:unhideWhenUsed="1"/>
+    <w:lsdException w:name="HTML Acronym" w:semiHidden="1" w:unhideWhenUsed="1"/>
+    <w:lsdException w:name="HTML Address" w:semiHidden="1" w:unhideWhenUsed="1"/>
+    <w:lsdException w:name="HTML Cite" w:semiHidden="1" w:unhideWhenUsed="1"/>
+    <w:lsdException w:name="HTML Code" w:semiHidden="1" w:unhideWhenUsed="1"/>
+    <w:lsdException w:name="HTML Definition" w:semiHidden="1" w:unhideWhenUsed="1"/>
+    <w:lsdException w:name="HTML Keyboard" w:semiHidden="1" w:unhideWhenUsed="1"/>
+    <w:lsdException w:name="HTML Preformatted" w:semiHidden="1" w:unhideWhenUsed="1"/>
+    <w:lsdException w:name="HTML Sample" w:semiHidden="1" w:unhideWhenUsed="1"/>
+    <w:lsdException w:name="HTML Typewriter" w:semiHidden="1" w:unhideWhenUsed="1"/>
+    <w:lsdException w:name="HTML Variable" w:semiHidden="1" w:unhideWhenUsed="1"/>
+    <w:lsdException w:name="Normal Table" w:semiHidden="1" w:unhideWhenUsed="1"/>
+    <w:lsdException w:name="annotation subject" w:semiHidden="1" w:unhideWhenUsed="1"/>
+    <w:lsdException w:name="No List" w:semiHidden="1" w:unhideWhenUsed="1"/>
+    <w:lsdException w:name="Outline List 1" w:semiHidden="1" w:unhideWhenUsed="1"/>
+    <w:lsdException w:name="Outline List 2" w:semiHidden="1" w:unhideWhenUsed="1"/>
+    <w:lsdException w:name="Outline List 3" w:semiHidden="1" w:unhideWhenUsed="1"/>
+    <w:lsdException w:name="Table Simple 1" w:semiHidden="1" w:unhideWhenUsed="1"/>
+    <w:lsdException w:name="Table Simple 2" w:semiHidden="1" w:unhideWhenUsed="1"/>
+    <w:lsdException w:name="Table Simple 3" w:semiHidden="1" w:unhideWhenUsed="1"/>
+    <w:lsdException w:name="Table Classic 1" w:semiHidden="1" w:unhideWhenUsed="1"/>
+    <w:lsdException w:name="Table Classic 2" w:semiHidden="1" w:unhideWhenUsed="1"/>
+    <w:lsdException w:name="Table Classic 3" w:semiHidden="1" w:unhideWhenUsed="1"/>
+    <w:lsdException w:name="Table Classic 4" w:semiHidden="1" w:unhideWhenUsed="1"/>
+    <w:lsdException w:name="Table Colorful 1" w:semiHidden="1" w:unhideWhenUsed="1"/>
+    <w:lsdException w:name="Table Colorful 2" w:semiHidden="1" w:unhideWhenUsed="1"/>
+    <w:lsdException w:name="Table Colorful 3" w:semiHidden="1" w:unhideWhenUsed="1"/>
+    <w:lsdException w:name="Table Columns 1" w:semiHidden="1" w:unhideWhenUsed="1"/>
+    <w:lsdException w:name="Table Columns 2" w:semiHidden="1" w:unhideWhenUsed="1"/>
+    <w:lsdException w:name="Table Columns 3" w:semiHidden="1" w:unhideWhenUsed="1"/>
+    <w:lsdException w:name="Table Columns 4" w:semiHidden="1" w:unhideWhenUsed="1"/>
+    <w:lsdException w:name="Table Columns 5" w:semiHidden="1" w:unhideWhenUsed="1"/>
+    <w:lsdException w:name="Table Grid 1" w:semiHidden="1" w:unhideWhenUsed="1"/>
+    <w:lsdException w:name="Table Grid 2" w:semiHidden="1" w:unhideWhenUsed="1"/>
+    <w:lsdException w:name="Table Grid 3" w:semiHidden="1" w:unhideWhenUsed="1"/>
+    <w:lsdException w:name="Table Grid 4" w:semiHidden="1" w:unhideWhenUsed="1"/>
+    <w:lsdException w:name="Table Grid 5" w:semiHidden="1" w:unhideWhenUsed="1"/>
+    <w:lsdException w:name="Table Grid 6" w:semiHidden="1" w:unhideWhenUsed="1"/>
+    <w:lsdException w:name="Table Grid 7" w:semiHidden="1" w:unhideWhenUsed="1"/>
+    <w:lsdException w:name="Table Grid 8" w:semiHidden="1" w:unhideWhenUsed="1"/>
+    <w:lsdException w:name="Table List 1" w:semiHidden="1" w:unhideWhenUsed="1"/>
+    <w:lsdException w:name="Table List 2" w:semiHidden="1" w:unhideWhenUsed="1"/>
+    <w:lsdException w:name="Table List 3" w:semiHidden="1" w:unhideWhenUsed="1"/>
+    <w:lsdException w:name="Table List 4" w:semiHidden="1" w:unhideWhenUsed="1"/>
+    <w:lsdException w:name="Table List 5" w:semiHidden="1" w:unhideWhenUsed="1"/>
+    <w:lsdException w:name="Table List 6" w:semiHidden="1" w:unhideWhenUsed="1"/>
+    <w:lsdException w:name="Table List 7" w:semiHidden="1" w:unhideWhenUsed="1"/>
+    <w:lsdException w:name="Table List 8" w:semiHidden="1" w:unhideWhenUsed="1"/>
+    <w:lsdException w:name="Table 3D effects 1" w:semiHidden="1" w:unhideWhenUsed="1"/>
+    <w:lsdException w:name="Table 3D effects 2" w:semiHidden="1" w:unhideWhenUsed="1"/>
+    <w:lsdException w:name="Table 3D effects 3" w:semiHidden="1" w:unhideWhenUsed="1"/>
+    <w:lsdException w:name="Table Contemporary" w:semiHidden="1" w:unhideWhenUsed="1"/>
+    <w:lsdException w:name="Table Elegant" w:semiHidden="1" w:unhideWhenUsed="1"/>
+    <w:lsdException w:name="Table Professional" w:semiHidden="1" w:unhideWhenUsed="1"/>
+    <w:lsdException w:name="Table Subtle 1" w:semiHidden="1" w:unhideWhenUsed="1"/>
+    <w:lsdException w:name="Table Subtle 2" w:semiHidden="1" w:unhideWhenUsed="1"/>
+    <w:lsdException w:name="Table Web 1" w:semiHidden="1" w:unhideWhenUsed="1"/>
+    <w:lsdException w:name="Table Web 2" w:semiHidden="1" w:unhideWhenUsed="1"/>
+    <w:lsdException w:name="Table Web 3" w:semiHidden="1" w:unhideWhenUsed="1"/>
+    <w:lsdException w:name="Balloon Text" w:semiHidden="1" w:unhideWhenUsed="1"/>
+    <w:lsdException w:name="Table Grid" w:semiHidden="1" w:uiPriority="59" w:unhideWhenUsed="1"/>
+    <w:lsdException w:name="Table Theme" w:semiHidden="1" w:unhideWhenUsed="1"/>
+    <w:lsdException w:name="Placeholder Text" w:semiHidden="1"/>
+    <w:lsdException w:name="No Spacing" w:uiPriority="1" w:qFormat="1"/>
+    <w:lsdException w:name="Light Shading" w:uiPriority="60"/>
+    <w:lsdException w:name="Light List" w:uiPriority="61"/>
+    <w:lsdException w:name="Light Grid" w:uiPriority="62"/>
+    <w:lsdException w:name="Medium Shading 1" w:uiPriority="63"/>
+    <w:lsdException w:name="Medium Shading 2" w:uiPriority="64"/>
+    <w:lsdException w:name="Medium List 1" w:uiPriority="65"/>
+    <w:lsdException w:name="Medium List 2" w:uiPriority="66"/>
+    <w:lsdException w:name="Medium Grid 1" w:uiPriority="67"/>
+    <w:lsdException w:name="Medium Grid 2" w:uiPriority="68"/>
+    <w:lsdException w:name="Medium Grid 3" w:uiPriority="69"/>
+    <w:lsdException w:name="Dark List" w:uiPriority="70"/>
+    <w:lsdException w:name="Colorful Shading" w:uiPriority="71"/>
+    <w:lsdException w:name="Colorful List" w:uiPriority="72"/>
+    <w:lsdException w:name="Colorful Grid" w:uiPriority="73"/>
+    <w:lsdException w:name="Light Shading Accent 1" w:uiPriority="60"/>
+    <w:lsdException w:name="Light List Accent 1" w:uiPriority="61"/>
+    <w:lsdException w:name="Light Grid Accent 1" w:uiPriority="62"/>
+    <w:lsdException w:name="Medium Shading 1 Accent 1" w:uiPriority="63"/>
+    <w:lsdException w:name="Medium Shading 2 Accent 1" w:uiPriority="64"/>
+    <w:lsdException w:name="Medium List 1 Accent 1" w:uiPriority="65"/>
+    <w:lsdException w:name="Revision" w:semiHidden="1"/>
+    <w:lsdException w:name="List Paragraph" w:uiPriority="34" w:qFormat="1"/>
+    <w:lsdException w:name="Quote" w:uiPriority="29" w:qFormat="1"/>
+    <w:lsdException w:name="Intense Quote" w:uiPriority="30" w:qFormat="1"/>
+    <w:lsdException w:name="Medium List 2 Accent 1" w:uiPriority="66"/>
+    <w:lsdException w:name="Medium Grid 1 Accent 1" w:uiPriority="67"/>
+    <w:lsdException w:name="Medium Grid 2 Accent 1" w:uiPriority="68"/>
+    <w:lsdException w:name="Medium Grid 3 Accent 1" w:uiPriority="69"/>
+    <w:lsdException w:name="Dark List Accent 1" w:uiPriority="70"/>
+    <w:lsdException w:name="Colorful Shading Accent 1" w:uiPriority="71"/>
+    <w:lsdException w:name="Colorful List Accent 1" w:uiPriority="72"/>
+    <w:lsdException w:name="Colorful Grid Accent 1" w:uiPriority="73"/>
+    <w:lsdException w:name="Light Shading Accent 2" w:uiPriority="60"/>
+    <w:lsdException w:name="Light List Accent 2" w:uiPriority="61"/>
+    <w:lsdException w:name="Light Grid Accent 2" w:uiPriority="62"/>
+    <w:lsdException w:name="Medium Shading 1 Accent 2" w:uiPriority="63"/>
+    <w:lsdException w:name="Medium Shading 2 Accent 2" w:uiPriority="64"/>
+    <w:lsdException w:name="Medium List 1 Accent 2" w:uiPriority="65"/>
+    <w:lsdException w:name="Medium List 2 Accent 2" w:uiPriority="66"/>
+    <w:lsdException w:name="Medium Grid 1 Accent 2" w:uiPriority="67"/>
+    <w:lsdException w:name="Medium Grid 2 Accent 2" w:uiPriority="68"/>
+    <w:lsdException w:name="Medium Grid 3 Accent 2" w:uiPriority="69"/>
+    <w:lsdException w:name="Dark List Accent 2" w:uiPriority="70"/>
+    <w:lsdException w:name="Colorful Shading Accent 2" w:uiPriority="71"/>
+    <w:lsdException w:name="Colorful List Accent 2" w:uiPriority="72"/>
+    <w:lsdException w:name="Colorful Grid Accent 2" w:uiPriority="73"/>
+    <w:lsdException w:name="Light Shading Accent 3" w:uiPriority="60"/>
+    <w:lsdException w:name="Light List Accent 3" w:uiPriority="61"/>
+    <w:lsdException w:name="Light Grid Accent 3" w:uiPriority="62"/>
+    <w:lsdException w:name="Medium Shading 1 Accent 3" w:uiPriority="63"/>
+    <w:lsdException w:name="Medium Shading 2 Accent 3" w:uiPriority="64"/>
+    <w:lsdException w:name="Medium List 1 Accent 3" w:uiPriority="65"/>
+    <w:lsdException w:name="Medium List 2 Accent 3" w:uiPriority="66"/>
+    <w:lsdException w:name="Medium Grid 1 Accent 3" w:uiPriority="67"/>
+    <w:lsdException w:name="Medium Grid 2 Accent 3" w:uiPriority="68"/>
+    <w:lsdException w:name="Medium Grid 3 Accent 3" w:uiPriority="69"/>
+    <w:lsdException w:name="Dark List Accent 3" w:uiPriority="70"/>
+    <w:lsdException w:name="Colorful Shading Accent 3" w:uiPriority="71"/>
+    <w:lsdException w:name="Colorful List Accent 3" w:uiPriority="72"/>
+    <w:lsdException w:name="Colorful Grid Accent 3" w:uiPriority="73"/>
+    <w:lsdException w:name="Light Shading Accent 4" w:uiPriority="60"/>
+    <w:lsdException w:name="Light List Accent 4" w:uiPriority="61"/>
+    <w:lsdException w:name="Light Grid Accent 4" w:uiPriority="62"/>
+    <w:lsdException w:name="Medium Shading 1 Accent 4" w:uiPriority="63"/>
+    <w:lsdException w:name="Medium Shading 2 Accent 4" w:uiPriority="64"/>
+    <w:lsdException w:name="Medium List 1 Accent 4" w:uiPriority="65"/>
+    <w:lsdException w:name="Medium List 2 Accent 4" w:uiPriority="66"/>
+    <w:lsdException w:name="Medium Grid 1 Accent 4" w:uiPriority="67"/>
+    <w:lsdException w:name="Medium Grid 2 Accent 4" w:uiPriority="68"/>
+    <w:lsdException w:name="Medium Grid 3 Accent 4" w:uiPriority="69"/>
+    <w:lsdException w:name="Dark List Accent 4" w:uiPriority="70"/>
+    <w:lsdException w:name="Colorful Shading Accent 4" w:uiPriority="71"/>
+    <w:lsdException w:name="Colorful List Accent 4" w:uiPriority="72"/>
+    <w:lsdException w:name="Colorful Grid Accent 4" w:uiPriority="73"/>
+    <w:lsdException w:name="Light Shading Accent 5" w:uiPriority="60"/>
+    <w:lsdException w:name="Light List Accent 5" w:uiPriority="61"/>
+    <w:lsdException w:name="Light Grid Accent 5" w:uiPriority="62"/>
+    <w:lsdException w:name="Medium Shading 1 Accent 5" w:uiPriority="63"/>
+    <w:lsdException w:name="Medium Shading 2 Accent 5" w:uiPriority="64"/>
+    <w:lsdException w:name="Medium List 1 Accent 5" w:uiPriority="65"/>
+    <w:lsdException w:name="Medium List 2 Accent 5" w:uiPriority="66"/>
+    <w:lsdException w:name="Medium Grid 1 Accent 5" w:uiPriority="67"/>
+    <w:lsdException w:name="Medium Grid 2 Accent 5" w:uiPriority="68"/>
+    <w:lsdException w:name="Medium Grid 3 Accent 5" w:uiPriority="69"/>
+    <w:lsdException w:name="Dark List Accent 5" w:uiPriority="70"/>
+    <w:lsdException w:name="Colorful Shading Accent 5" w:uiPriority="71"/>
+    <w:lsdException w:name="Colorful List Accent 5" w:uiPriority="72"/>
+    <w:lsdException w:name="Colorful Grid Accent 5" w:uiPriority="73"/>
+    <w:lsdException w:name="Light Shading Accent 6" w:uiPriority="60"/>
+    <w:lsdException w:name="Light List Accent 6" w:uiPriority="61"/>
+    <w:lsdException w:name="Light Grid Accent 6" w:uiPriority="62"/>
+    <w:lsdException w:name="Medium Shading 1 Accent 6" w:uiPriority="63"/>
+    <w:lsdException w:name="Medium Shading 2 Accent 6" w:uiPriority="64"/>
+    <w:lsdException w:name="Medium List 1 Accent 6" w:uiPriority="65"/>
+    <w:lsdException w:name="Medium List 2 Accent 6" w:uiPriority="66"/>
+    <w:lsdException w:name="Medium Grid 1 Accent 6" w:uiPriority="67"/>
+    <w:lsdException w:name="Medium Grid 2 Accent 6" w:uiPriority="68"/>
+    <w:lsdException w:name="Medium Grid 3 Accent 6" w:uiPriority="69"/>
+    <w:lsdException w:name="Dark List Accent 6" w:uiPriority="70"/>
+    <w:lsdException w:name="Colorful Shading Accent 6" w:uiPriority="71"/>
+    <w:lsdException w:name="Colorful List Accent 6" w:uiPriority="72"/>
+    <w:lsdException w:name="Colorful Grid Accent 6" w:uiPriority="73"/>
+    <w:lsdException w:name="Subtle Emphasis" w:uiPriority="19" w:qFormat="1"/>
+    <w:lsdException w:name="Intense Emphasis" w:uiPriority="21" w:qFormat="1"/>
+    <w:lsdException w:name="Subtle Reference" w:uiPriority="31" w:qFormat="1"/>
+    <w:lsdException w:name="Intense Reference" w:uiPriority="32" w:qFormat="1"/>
+    <w:lsdException w:name="Book Title" w:uiPriority="33" w:qFormat="1"/>
+    <w:lsdException w:name="Bibliography" w:semiHidden="1" w:uiPriority="37" w:unhideWhenUsed="1"/>
+    <w:lsdException w:name="TOC Heading" w:semiHidden="1" w:uiPriority="39" w:unhideWhenUsed="1" w:qFormat="1"/>
+    <w:lsdException w:name="Plain Table 1" w:uiPriority="41"/>
+    <w:lsdException w:name="Plain Table 2" w:uiPriority="42"/>
+    <w:lsdException w:name="Plain Table 3" w:uiPriority="43"/>
+    <w:lsdException w:name="Plain Table 4" w:uiPriority="44"/>
+    <w:lsdException w:name="Plain Table 5" w:uiPriority="45"/>
+    <w:lsdException w:name="Grid Table Light" w:uiPriority="40"/>
+    <w:lsdException w:name="Grid Table 1 Light" w:uiPriority="46"/>
+    <w:lsdException w:name="Grid Table 2" w:uiPriority="47"/>
+    <w:lsdException w:name="Grid Table 3" w:uiPriority="48"/>
+    <w:lsdException w:name="Grid Table 4" w:uiPriority="49"/>
+    <w:lsdException w:name="Grid Table 5 Dark" w:uiPriority="50"/>
+    <w:lsdException w:name="Grid Table 6 Colorful" w:uiPriority="51"/>
+    <w:lsdException w:name="Grid Table 7 Colorful" w:uiPriority="52"/>
+    <w:lsdException w:name="Grid Table 1 Light Accent 1" w:uiPriority="46"/>
+    <w:lsdException w:name="Grid Table 2 Accent 1" w:uiPriority="47"/>
+    <w:lsdException w:name="Grid Table 3 Accent 1" w:uiPriority="48"/>
+    <w:lsdException w:name="Grid Table 4 Accent 1" w:uiPriority="49"/>
+    <w:lsdException w:name="Grid Table 5 Dark Accent 1" w:uiPriority="50"/>
+    <w:lsdException w:name="Grid Table 6 Colorful Accent 1" w:uiPriority="51"/>
+    <w:lsdException w:name="Grid Table 7 Colorful Accent 1" w:uiPriority="52"/>
+    <w:lsdException w:name="Grid Table 1 Light Accent 2" w:uiPriority="46"/>
+    <w:lsdException w:name="Grid Table 2 Accent 2" w:uiPriority="47"/>
+    <w:lsdException w:name="Grid Table 3 Accent 2" w:uiPriority="48"/>
+    <w:lsdException w:name="Grid Table 4 Accent 2" w:uiPriority="49"/>
+    <w:lsdException w:name="Grid Table 5 Dark Accent 2" w:uiPriority="50"/>
+    <w:lsdException w:name="Grid Table 6 Colorful Accent 2" w:uiPriority="51"/>
+    <w:lsdException w:name="Grid Table 7 Colorful Accent 2" w:uiPriority="52"/>
+    <w:lsdException w:name="Grid Table 1 Light Accent 3" w:uiPriority="46"/>
+    <w:lsdException w:name="Grid Table 2 Accent 3" w:uiPriority="47"/>
+    <w:lsdException w:name="Grid Table 3 Accent 3" w:uiPriority="48"/>
+    <w:lsdException w:name="Grid Table 4 Accent 3" w:uiPriority="49"/>
+    <w:lsdException w:name="Grid Table 5 Dark Accent 3" w:uiPriority="50"/>
+    <w:lsdException w:name="Grid Table 6 Colorful Accent 3" w:uiPriority="51"/>
+    <w:lsdException w:name="Grid Table 7 Colorful Accent 3" w:uiPriority="52"/>
+    <w:lsdException w:name="Grid Table 1 Light Accent 4" w:uiPriority="46"/>
+    <w:lsdException w:name="Grid Table 2 Accent 4" w:uiPriority="47"/>
+    <w:lsdException w:name="Grid Table 3 Accent 4" w:uiPriority="48"/>
+    <w:lsdException w:name="Grid Table 4 Accent 4" w:uiPriority="49"/>
+    <w:lsdException w:name="Grid Table 5 Dark Accent 4" w:uiPriority="50"/>
+    <w:lsdException w:name="Grid Table 6 Colorful Accent 4" w:uiPriority="51"/>
+    <w:lsdException w:name="Grid Table 7 Colorful Accent 4" w:uiPriority="52"/>
+    <w:lsdException w:name="Grid Table 1 Light Accent 5" w:uiPriority="46"/>
+    <w:lsdException w:name="Grid Table 2 Accent 5" w:uiPriority="47"/>
+    <w:lsdException w:name="Grid Table 3 Accent 5" w:uiPriority="48"/>
+    <w:lsdException w:name="Grid Table 4 Accent 5" w:uiPriority="49"/>
+    <w:lsdException w:name="Grid Table 5 Dark Accent 5" w:uiPriority="50"/>
+    <w:lsdException w:name="Grid Table 6 Colorful Accent 5" w:uiPriority="51"/>
+    <w:lsdException w:name="Grid Table 7 Colorful Accent 5" w:uiPriority="52"/>
+    <w:lsdException w:name="Grid Table 1 Light Accent 6" w:uiPriority="46"/>
+    <w:lsdException w:name="Grid Table 2 Accent 6" w:uiPriority="47"/>
+    <w:lsdException w:name="Grid Table 3 Accent 6" w:uiPriority="48"/>
+    <w:lsdException w:name="Grid Table 4 Accent 6" w:uiPriority="49"/>
+    <w:lsdException w:name="Grid Table 5 Dark Accent 6" w:uiPriority="50"/>
+    <w:lsdException w:name="Grid Table 6 Colorful Accent 6" w:uiPriority="51"/>
+    <w:lsdException w:name="Grid Table 7 Colorful Accent 6" w:uiPriority="52"/>
+    <w:lsdException w:name="List Table 1 Light" w:uiPriority="46"/>
+    <w:lsdException w:name="List Table 2" w:uiPriority="47"/>
+    <w:lsdException w:name="List Table 3" w:uiPriority="48"/>
+    <w:lsdException w:name="List Table 4" w:uiPriority="49"/>
+    <w:lsdException w:name="List Table 5 Dark" w:uiPriority="50"/>
+    <w:lsdException w:name="List Table 6 Colorful" w:uiPriority="51"/>
+    <w:lsdException w:name="List Table 7 Colorful" w:uiPriority="52"/>
+    <w:lsdException w:name="List Table 1 Light Accent 1" w:uiPriority="46"/>
+    <w:lsdException w:name="List Table 2 Accent 1" w:uiPriority="47"/>
+    <w:lsdException w:name="List Table 3 Accent 1" w:uiPriority="48"/>
+    <w:lsdException w:name="List Table 4 Accent 1" w:uiPriority="49"/>
+    <w:lsdException w:name="List Table 5 Dark Accent 1" w:uiPriority="50"/>
+    <w:lsdException w:name="List Table 6 Colorful Accent 1" w:uiPriority="51"/>
+    <w:lsdException w:name="List Table 7 Colorful Accent 1" w:uiPriority="52"/>
+    <w:lsdException w:name="List Table 1 Light Accent 2" w:uiPriority="46"/>
+    <w:lsdException w:name="List Table 2 Accent 2" w:uiPriority="47"/>
+    <w:lsdException w:name="List Table 3 Accent 2" w:uiPriority="48"/>
+    <w:lsdException w:name="List Table 4 Accent 2" w:uiPriority="49"/>
+    <w:lsdException w:name="List Table 5 Dark Accent 2" w:uiPriority="50"/>
+    <w:lsdException w:name="List Table 6 Colorful Accent 2" w:uiPriority="51"/>
+    <w:lsdException w:name="List Table 7 Colorful Accent 2" w:uiPriority="52"/>
+    <w:lsdException w:name="List Table 1 Light Accent 3" w:uiPriority="46"/>
+    <w:lsdException w:name="List Table 2 Accent 3" w:uiPriority="47"/>
+    <w:lsdException w:name="List Table 3 Accent 3" w:uiPriority="48"/>
+    <w:lsdException w:name="List Table 4 Accent 3" w:uiPriority="49"/>
+    <w:lsdException w:name="List Table 5 Dark Accent 3" w:uiPriority="50"/>
+    <w:lsdException w:name="List Table 6 Colorful Accent 3" w:uiPriority="51"/>
+    <w:lsdException w:name="List Table 7 Colorful Accent 3" w:uiPriority="52"/>
+    <w:lsdException w:name="List Table 1 Light Accent 4" w:uiPriority="46"/>
+    <w:lsdException w:name="List Table 2 Accent 4" w:uiPriority="47"/>
+    <w:lsdException w:name="List Table 3 Accent 4" w:uiPriority="48"/>
+    <w:lsdException w:name="List Table 4 Accent 4" w:uiPriority="49"/>
+    <w:lsdException w:name="List Table 5 Dark Accent 4" w:uiPriority="50"/>
+    <w:lsdException w:name="List Table 6 Colorful Accent 4" w:uiPriority="51"/>
+    <w:lsdException w:name="List Table 7 Colorful Accent 4" w:uiPriority="52"/>
+    <w:lsdException w:name="List Table 1 Light Accent 5" w:uiPriority="46"/>
+    <w:lsdException w:name="List Table 2 Accent 5" w:uiPriority="47"/>
+    <w:lsdException w:name="List Table 3 Accent 5" w:uiPriority="48"/>
+    <w:lsdException w:name="List Table 4 Accent 5" w:uiPriority="49"/>
+    <w:lsdException w:name="List Table 5 Dark Accent 5" w:uiPriority="50"/>
+    <w:lsdException w:name="List Table 6 Colorful Accent 5" w:uiPriority="51"/>
+    <w:lsdException w:name="List Table 7 Colorful Accent 5" w:uiPriority="52"/>
+    <w:lsdException w:name="List Table 1 Light Accent 6" w:uiPriority="46"/>
+    <w:lsdException w:name="List Table 2 Accent 6" w:uiPriority="47"/>
+    <w:lsdException w:name="List Table 3 Accent 6" w:uiPriority="48"/>
+    <w:lsdException w:name="List Table 4 Accent 6" w:uiPriority="49"/>
+    <w:lsdException w:name="List Table 5 Dark Accent 6" w:uiPriority="50"/>
+    <w:lsdException w:name="List Table 6 Colorful Accent 6" w:uiPriority="51"/>
+    <w:lsdException w:name="List Table 7 Colorful Accent 6" w:uiPriority="52"/>
+    <w:lsdException w:name="Mention" w:semiHidden="1" w:unhideWhenUsed="1"/>
+    <w:lsdException w:name="Smart Hyperlink" w:semiHidden="1" w:unhideWhenUsed="1"/>
+    <w:lsdException w:name="Hashtag" w:semiHidden="1" w:unhideWhenUsed="1"/>
+    <w:lsdException w:name="Unresolved Mention" w:semiHidden="1" w:unhideWhenUsed="1"/>
+    <w:lsdException w:name="Smart Link" w:semiHidden="1" w:unhideWhenUsed="1"/>
   </w:latentStyles>
   <w:style w:type="paragraph" w:default="1" w:styleId="Normal">
     <w:name w:val="Normal"/>
@@ -6322,7 +7772,6 @@
     <w:uiPriority w:val="99"/>
     <w:semiHidden/>
     <w:unhideWhenUsed/>
-    <w:qFormat/>
     <w:tblPr>
       <w:tblInd w:w="0" w:type="dxa"/>
       <w:tblCellMar>

</xml_diff>